<commit_message>
ajout de la question 2
</commit_message>
<xml_diff>
--- a/Compte Rendu devoir.docx
+++ b/Compte Rendu devoir.docx
@@ -1,6 +1,6 @@
 
 <file path=word/document.xml><?xml version="1.0" encoding="utf-8"?>
-<w:document xmlns:wpc="http://schemas.microsoft.com/office/word/2010/wordprocessingCanvas" xmlns:cx="http://schemas.microsoft.com/office/drawing/2014/chartex" xmlns:cx1="http://schemas.microsoft.com/office/drawing/2015/9/8/chartex" xmlns:cx2="http://schemas.microsoft.com/office/drawing/2015/10/21/chartex" xmlns:cx3="http://schemas.microsoft.com/office/drawing/2016/5/9/chartex" xmlns:cx4="http://schemas.microsoft.com/office/drawing/2016/5/10/chartex" xmlns:cx5="http://schemas.microsoft.com/office/drawing/2016/5/11/chartex" xmlns:cx6="http://schemas.microsoft.com/office/drawing/2016/5/12/chartex" xmlns:cx7="http://schemas.microsoft.com/office/drawing/2016/5/13/chartex" xmlns:cx8="http://schemas.microsoft.com/office/drawing/2016/5/14/chartex" xmlns:mc="http://schemas.openxmlformats.org/markup-compatibility/2006" xmlns:aink="http://schemas.microsoft.com/office/drawing/2016/ink" xmlns:am3d="http://schemas.microsoft.com/office/drawing/2017/model3d" xmlns:o="urn:schemas-microsoft-com:office:office" xmlns:oel="http://schemas.microsoft.com/office/2019/extlst" xmlns:r="http://schemas.openxmlformats.org/officeDocument/2006/relationships" xmlns:m="http://schemas.openxmlformats.org/officeDocument/2006/math" xmlns:v="urn:schemas-microsoft-com:vml" xmlns:wp14="http://schemas.microsoft.com/office/word/2010/wordprocessingDrawing" xmlns:wp="http://schemas.openxmlformats.org/drawingml/2006/wordprocessingDrawing" xmlns:w10="urn:schemas-microsoft-com:office:word" xmlns:w="http://schemas.openxmlformats.org/wordprocessingml/2006/main" xmlns:w14="http://schemas.microsoft.com/office/word/2010/wordml" xmlns:w15="http://schemas.microsoft.com/office/word/2012/wordml" xmlns:w16cex="http://schemas.microsoft.com/office/word/2018/wordml/cex" xmlns:w16cid="http://schemas.microsoft.com/office/word/2016/wordml/cid" xmlns:w16="http://schemas.microsoft.com/office/word/2018/wordml" xmlns:w16sdtdh="http://schemas.microsoft.com/office/word/2020/wordml/sdtdatahash" xmlns:w16se="http://schemas.microsoft.com/office/word/2015/wordml/symex" xmlns:wpg="http://schemas.microsoft.com/office/word/2010/wordprocessingGroup" xmlns:wpi="http://schemas.microsoft.com/office/word/2010/wordprocessingInk" xmlns:wne="http://schemas.microsoft.com/office/word/2006/wordml" xmlns:wps="http://schemas.microsoft.com/office/word/2010/wordprocessingShape" mc:Ignorable="w14 w15 w16se w16cid w16 w16cex w16sdtdh wp14">
+<w:document xmlns:wpc="http://schemas.microsoft.com/office/word/2010/wordprocessingCanvas" xmlns:cx="http://schemas.microsoft.com/office/drawing/2014/chartex" xmlns:cx1="http://schemas.microsoft.com/office/drawing/2015/9/8/chartex" xmlns:cx2="http://schemas.microsoft.com/office/drawing/2015/10/21/chartex" xmlns:cx3="http://schemas.microsoft.com/office/drawing/2016/5/9/chartex" xmlns:cx4="http://schemas.microsoft.com/office/drawing/2016/5/10/chartex" xmlns:cx5="http://schemas.microsoft.com/office/drawing/2016/5/11/chartex" xmlns:cx6="http://schemas.microsoft.com/office/drawing/2016/5/12/chartex" xmlns:cx7="http://schemas.microsoft.com/office/drawing/2016/5/13/chartex" xmlns:cx8="http://schemas.microsoft.com/office/drawing/2016/5/14/chartex" xmlns:mc="http://schemas.openxmlformats.org/markup-compatibility/2006" xmlns:aink="http://schemas.microsoft.com/office/drawing/2016/ink" xmlns:am3d="http://schemas.microsoft.com/office/drawing/2017/model3d" xmlns:o="urn:schemas-microsoft-com:office:office" xmlns:oel="http://schemas.microsoft.com/office/2019/extlst" xmlns:r="http://schemas.openxmlformats.org/officeDocument/2006/relationships" xmlns:m="http://schemas.openxmlformats.org/officeDocument/2006/math" xmlns:v="urn:schemas-microsoft-com:vml" xmlns:wp14="http://schemas.microsoft.com/office/word/2010/wordprocessingDrawing" xmlns:wp="http://schemas.openxmlformats.org/drawingml/2006/wordprocessingDrawing" xmlns:w10="urn:schemas-microsoft-com:office:word" xmlns:w="http://schemas.openxmlformats.org/wordprocessingml/2006/main" xmlns:w14="http://schemas.microsoft.com/office/word/2010/wordml" xmlns:w15="http://schemas.microsoft.com/office/word/2012/wordml" xmlns:w16cex="http://schemas.microsoft.com/office/word/2018/wordml/cex" xmlns:w16cid="http://schemas.microsoft.com/office/word/2016/wordml/cid" xmlns:w16="http://schemas.microsoft.com/office/word/2018/wordml" xmlns:w16du="http://schemas.microsoft.com/office/word/2023/wordml/word16du" xmlns:w16sdtdh="http://schemas.microsoft.com/office/word/2020/wordml/sdtdatahash" xmlns:w16se="http://schemas.microsoft.com/office/word/2015/wordml/symex" xmlns:wpg="http://schemas.microsoft.com/office/word/2010/wordprocessingGroup" xmlns:wpi="http://schemas.microsoft.com/office/word/2010/wordprocessingInk" xmlns:wne="http://schemas.microsoft.com/office/word/2006/wordml" xmlns:wps="http://schemas.microsoft.com/office/word/2010/wordprocessingShape" mc:Ignorable="w14 w15 w16se w16cid w16 w16cex w16sdtdh wp14">
   <w:body>
     <w:p>
       <w:r>
@@ -10,19 +10,14 @@
     <w:p/>
     <w:p>
       <w:r>
-        <w:t>Distribution des degrés de Caltech</w:t>
-      </w:r>
-    </w:p>
-    <w:p>
-      <w:r>
         <w:rPr>
           <w:noProof/>
         </w:rPr>
         <w:drawing>
-          <wp:inline distT="0" distB="0" distL="0" distR="0" wp14:anchorId="11AF1984" wp14:editId="0572989A">
-            <wp:extent cx="4891395" cy="3678791"/>
-            <wp:effectExtent l="0" t="0" r="0" b="4445"/>
-            <wp:docPr id="1" name="Image 1" descr="Une image contenant graphique&#10;&#10;Description générée automatiquement"/>
+          <wp:inline distT="0" distB="0" distL="0" distR="0" wp14:anchorId="1B59DCBA" wp14:editId="32CA3B5A">
+            <wp:extent cx="4787265" cy="3604697"/>
+            <wp:effectExtent l="0" t="0" r="635" b="2540"/>
+            <wp:docPr id="6" name="Image 6" descr="Une image contenant graphique&#10;&#10;Description générée automatiquement"/>
             <wp:cNvGraphicFramePr>
               <a:graphicFrameLocks xmlns:a="http://schemas.openxmlformats.org/drawingml/2006/main" noChangeAspect="1"/>
             </wp:cNvGraphicFramePr>
@@ -30,63 +25,7 @@
               <a:graphicData uri="http://schemas.openxmlformats.org/drawingml/2006/picture">
                 <pic:pic xmlns:pic="http://schemas.openxmlformats.org/drawingml/2006/picture">
                   <pic:nvPicPr>
-                    <pic:cNvPr id="1" name="Image 1" descr="Une image contenant graphique&#10;&#10;Description générée automatiquement"/>
-                    <pic:cNvPicPr/>
-                  </pic:nvPicPr>
-                  <pic:blipFill>
-                    <a:blip r:embed="rId4" cstate="print">
-                      <a:extLst>
-                        <a:ext uri="{28A0092B-C50C-407E-A947-70E740481C1C}">
-                          <a14:useLocalDpi xmlns:a14="http://schemas.microsoft.com/office/drawing/2010/main" val="0"/>
-                        </a:ext>
-                      </a:extLst>
-                    </a:blip>
-                    <a:stretch>
-                      <a:fillRect/>
-                    </a:stretch>
-                  </pic:blipFill>
-                  <pic:spPr>
-                    <a:xfrm>
-                      <a:off x="0" y="0"/>
-                      <a:ext cx="4922562" cy="3702232"/>
-                    </a:xfrm>
-                    <a:prstGeom prst="rect">
-                      <a:avLst/>
-                    </a:prstGeom>
-                  </pic:spPr>
-                </pic:pic>
-              </a:graphicData>
-            </a:graphic>
-          </wp:inline>
-        </w:drawing>
-      </w:r>
-    </w:p>
-    <w:p>
-      <w:r>
-        <w:t>Distribution des degrés d</w:t>
-      </w:r>
-      <w:r>
-        <w:t>u MIT</w:t>
-      </w:r>
-    </w:p>
-    <w:p>
-      <w:r>
-        <w:rPr>
-          <w:noProof/>
-        </w:rPr>
-        <w:drawing>
-          <wp:inline distT="0" distB="0" distL="0" distR="0" wp14:anchorId="1980C045" wp14:editId="6151A924">
-            <wp:extent cx="4824095" cy="3681350"/>
-            <wp:effectExtent l="0" t="0" r="1905" b="1905"/>
-            <wp:docPr id="2" name="Image 2" descr="Une image contenant graphique&#10;&#10;Description générée automatiquement"/>
-            <wp:cNvGraphicFramePr>
-              <a:graphicFrameLocks xmlns:a="http://schemas.openxmlformats.org/drawingml/2006/main" noChangeAspect="1"/>
-            </wp:cNvGraphicFramePr>
-            <a:graphic xmlns:a="http://schemas.openxmlformats.org/drawingml/2006/main">
-              <a:graphicData uri="http://schemas.openxmlformats.org/drawingml/2006/picture">
-                <pic:pic xmlns:pic="http://schemas.openxmlformats.org/drawingml/2006/picture">
-                  <pic:nvPicPr>
-                    <pic:cNvPr id="2" name="Image 2" descr="Une image contenant graphique&#10;&#10;Description générée automatiquement"/>
+                    <pic:cNvPr id="6" name="Image 6" descr="Une image contenant graphique&#10;&#10;Description générée automatiquement"/>
                     <pic:cNvPicPr/>
                   </pic:nvPicPr>
                   <pic:blipFill>
@@ -104,7 +43,55 @@
                   <pic:spPr>
                     <a:xfrm>
                       <a:off x="0" y="0"/>
-                      <a:ext cx="4871472" cy="3717505"/>
+                      <a:ext cx="4806495" cy="3619177"/>
+                    </a:xfrm>
+                    <a:prstGeom prst="rect">
+                      <a:avLst/>
+                    </a:prstGeom>
+                  </pic:spPr>
+                </pic:pic>
+              </a:graphicData>
+            </a:graphic>
+          </wp:inline>
+        </w:drawing>
+      </w:r>
+    </w:p>
+    <w:p>
+      <w:r>
+        <w:rPr>
+          <w:noProof/>
+        </w:rPr>
+        <w:drawing>
+          <wp:inline distT="0" distB="0" distL="0" distR="0" wp14:anchorId="23BCCA33" wp14:editId="09813A56">
+            <wp:extent cx="4869712" cy="3603437"/>
+            <wp:effectExtent l="0" t="0" r="0" b="3810"/>
+            <wp:docPr id="7" name="Image 7" descr="Une image contenant graphique&#10;&#10;Description générée automatiquement"/>
+            <wp:cNvGraphicFramePr>
+              <a:graphicFrameLocks xmlns:a="http://schemas.openxmlformats.org/drawingml/2006/main" noChangeAspect="1"/>
+            </wp:cNvGraphicFramePr>
+            <a:graphic xmlns:a="http://schemas.openxmlformats.org/drawingml/2006/main">
+              <a:graphicData uri="http://schemas.openxmlformats.org/drawingml/2006/picture">
+                <pic:pic xmlns:pic="http://schemas.openxmlformats.org/drawingml/2006/picture">
+                  <pic:nvPicPr>
+                    <pic:cNvPr id="7" name="Image 7" descr="Une image contenant graphique&#10;&#10;Description générée automatiquement"/>
+                    <pic:cNvPicPr/>
+                  </pic:nvPicPr>
+                  <pic:blipFill>
+                    <a:blip r:embed="rId6" cstate="print">
+                      <a:extLst>
+                        <a:ext uri="{28A0092B-C50C-407E-A947-70E740481C1C}">
+                          <a14:useLocalDpi xmlns:a14="http://schemas.microsoft.com/office/drawing/2010/main" val="0"/>
+                        </a:ext>
+                      </a:extLst>
+                    </a:blip>
+                    <a:stretch>
+                      <a:fillRect/>
+                    </a:stretch>
+                  </pic:blipFill>
+                  <pic:spPr>
+                    <a:xfrm>
+                      <a:off x="0" y="0"/>
+                      <a:ext cx="4899747" cy="3625662"/>
                     </a:xfrm>
                     <a:prstGeom prst="rect">
                       <a:avLst/>
@@ -124,23 +111,15 @@
     </w:p>
     <w:p>
       <w:r>
-        <w:lastRenderedPageBreak/>
-        <w:t xml:space="preserve">Distribution des degrés de </w:t>
-      </w:r>
-      <w:r>
-        <w:t>Johns Hopkins</w:t>
-      </w:r>
-    </w:p>
-    <w:p>
-      <w:r>
         <w:rPr>
           <w:noProof/>
         </w:rPr>
+        <w:lastRenderedPageBreak/>
         <w:drawing>
-          <wp:inline distT="0" distB="0" distL="0" distR="0" wp14:anchorId="3A71CE0B" wp14:editId="128A4F7F">
-            <wp:extent cx="4717153" cy="3650178"/>
-            <wp:effectExtent l="0" t="0" r="0" b="0"/>
-            <wp:docPr id="3" name="Image 3" descr="Une image contenant graphique&#10;&#10;Description générée automatiquement"/>
+          <wp:inline distT="0" distB="0" distL="0" distR="0" wp14:anchorId="7DB081DA" wp14:editId="2CD47E35">
+            <wp:extent cx="4716780" cy="3580219"/>
+            <wp:effectExtent l="0" t="0" r="0" b="1270"/>
+            <wp:docPr id="8" name="Image 8" descr="Une image contenant graphique&#10;&#10;Description générée automatiquement"/>
             <wp:cNvGraphicFramePr>
               <a:graphicFrameLocks xmlns:a="http://schemas.openxmlformats.org/drawingml/2006/main" noChangeAspect="1"/>
             </wp:cNvGraphicFramePr>
@@ -148,11 +127,11 @@
               <a:graphicData uri="http://schemas.openxmlformats.org/drawingml/2006/picture">
                 <pic:pic xmlns:pic="http://schemas.openxmlformats.org/drawingml/2006/picture">
                   <pic:nvPicPr>
-                    <pic:cNvPr id="3" name="Image 3" descr="Une image contenant graphique&#10;&#10;Description générée automatiquement"/>
+                    <pic:cNvPr id="8" name="Image 8" descr="Une image contenant graphique&#10;&#10;Description générée automatiquement"/>
                     <pic:cNvPicPr/>
                   </pic:nvPicPr>
                   <pic:blipFill>
-                    <a:blip r:embed="rId6" cstate="print">
+                    <a:blip r:embed="rId7" cstate="print">
                       <a:extLst>
                         <a:ext uri="{28A0092B-C50C-407E-A947-70E740481C1C}">
                           <a14:useLocalDpi xmlns:a14="http://schemas.microsoft.com/office/drawing/2010/main" val="0"/>
@@ -166,7 +145,7 @@
                   <pic:spPr>
                     <a:xfrm>
                       <a:off x="0" y="0"/>
-                      <a:ext cx="4825337" cy="3733891"/>
+                      <a:ext cx="4737260" cy="3595764"/>
                     </a:xfrm>
                     <a:prstGeom prst="rect">
                       <a:avLst/>
@@ -181,7 +160,822 @@
     </w:p>
     <w:p/>
     <w:p/>
+    <w:p>
+      <w:r>
+        <w:t>Question 2.b</w:t>
+      </w:r>
+    </w:p>
     <w:p/>
+    <w:tbl>
+      <w:tblPr>
+        <w:tblStyle w:val="Grilledutableau"/>
+        <w:tblW w:w="0" w:type="auto"/>
+        <w:tblLook w:val="04A0" w:firstRow="1" w:lastRow="0" w:firstColumn="1" w:lastColumn="0" w:noHBand="0" w:noVBand="1"/>
+      </w:tblPr>
+      <w:tblGrid>
+        <w:gridCol w:w="2411"/>
+        <w:gridCol w:w="2219"/>
+        <w:gridCol w:w="2209"/>
+        <w:gridCol w:w="2223"/>
+      </w:tblGrid>
+      <w:tr>
+        <w:tc>
+          <w:tcPr>
+            <w:tcW w:w="2265" w:type="dxa"/>
+          </w:tcPr>
+          <w:p/>
+        </w:tc>
+        <w:tc>
+          <w:tcPr>
+            <w:tcW w:w="2265" w:type="dxa"/>
+          </w:tcPr>
+          <w:p>
+            <w:pPr>
+              <w:jc w:val="center"/>
+              <w:rPr>
+                <w:rFonts w:ascii="Calibri" w:hAnsi="Calibri" w:cs="Calibri"/>
+              </w:rPr>
+            </w:pPr>
+            <w:r>
+              <w:rPr>
+                <w:rFonts w:ascii="Calibri" w:hAnsi="Calibri" w:cs="Calibri"/>
+              </w:rPr>
+              <w:t>Caltech</w:t>
+            </w:r>
+          </w:p>
+        </w:tc>
+        <w:tc>
+          <w:tcPr>
+            <w:tcW w:w="2266" w:type="dxa"/>
+          </w:tcPr>
+          <w:p>
+            <w:pPr>
+              <w:jc w:val="center"/>
+              <w:rPr>
+                <w:rFonts w:ascii="Calibri" w:hAnsi="Calibri" w:cs="Calibri"/>
+              </w:rPr>
+            </w:pPr>
+            <w:r>
+              <w:rPr>
+                <w:rFonts w:ascii="Calibri" w:hAnsi="Calibri" w:cs="Calibri"/>
+              </w:rPr>
+              <w:t>MIT</w:t>
+            </w:r>
+          </w:p>
+        </w:tc>
+        <w:tc>
+          <w:tcPr>
+            <w:tcW w:w="2266" w:type="dxa"/>
+          </w:tcPr>
+          <w:p>
+            <w:pPr>
+              <w:jc w:val="center"/>
+              <w:rPr>
+                <w:rFonts w:ascii="Calibri" w:hAnsi="Calibri" w:cs="Calibri"/>
+              </w:rPr>
+            </w:pPr>
+            <w:r>
+              <w:rPr>
+                <w:rFonts w:ascii="Calibri" w:hAnsi="Calibri" w:cs="Calibri"/>
+              </w:rPr>
+              <w:t>Johns Hopkins</w:t>
+            </w:r>
+          </w:p>
+        </w:tc>
+      </w:tr>
+      <w:tr>
+        <w:tc>
+          <w:tcPr>
+            <w:tcW w:w="2265" w:type="dxa"/>
+          </w:tcPr>
+          <w:p>
+            <w:pPr>
+              <w:rPr>
+                <w:rFonts w:ascii="CMR12" w:hAnsi="CMR12"/>
+              </w:rPr>
+            </w:pPr>
+            <w:r>
+              <w:rPr>
+                <w:rFonts w:ascii="CMR12" w:hAnsi="CMR12"/>
+              </w:rPr>
+              <w:t>Global</w:t>
+            </w:r>
+            <w:r>
+              <w:rPr>
+                <w:rFonts w:ascii="CMR12" w:hAnsi="CMR12"/>
+              </w:rPr>
+              <w:t xml:space="preserve"> clustering coefficient</w:t>
+            </w:r>
+          </w:p>
+          <w:p>
+            <w:pPr>
+              <w:rPr>
+                <w:rFonts w:ascii="CMR12" w:hAnsi="CMR12"/>
+              </w:rPr>
+            </w:pPr>
+            <w:r>
+              <w:rPr>
+                <w:rFonts w:ascii="CMR12" w:hAnsi="CMR12"/>
+              </w:rPr>
+              <w:t>(</w:t>
+            </w:r>
+            <w:proofErr w:type="gramStart"/>
+            <w:r>
+              <w:rPr>
+                <w:rFonts w:ascii="CMR12" w:hAnsi="CMR12"/>
+              </w:rPr>
+              <w:t>calculé</w:t>
+            </w:r>
+            <w:proofErr w:type="gramEnd"/>
+            <w:r>
+              <w:rPr>
+                <w:rFonts w:ascii="CMR12" w:hAnsi="CMR12"/>
+              </w:rPr>
+              <w:t xml:space="preserve"> avec </w:t>
+            </w:r>
+            <w:proofErr w:type="spellStart"/>
+            <w:r>
+              <w:rPr>
+                <w:rFonts w:ascii="CMR12" w:hAnsi="CMR12"/>
+              </w:rPr>
+              <w:t>nx.transitivity</w:t>
+            </w:r>
+            <w:proofErr w:type="spellEnd"/>
+            <w:r>
+              <w:rPr>
+                <w:rFonts w:ascii="CMR12" w:hAnsi="CMR12"/>
+              </w:rPr>
+              <w:t>())</w:t>
+            </w:r>
+          </w:p>
+        </w:tc>
+        <w:tc>
+          <w:tcPr>
+            <w:tcW w:w="2265" w:type="dxa"/>
+          </w:tcPr>
+          <w:p>
+            <w:pPr>
+              <w:pStyle w:val="PrformatHTML"/>
+              <w:shd w:val="clear" w:color="auto" w:fill="FFFFFF"/>
+              <w:wordWrap w:val="0"/>
+              <w:jc w:val="center"/>
+              <w:textAlignment w:val="baseline"/>
+              <w:rPr>
+                <w:rFonts w:ascii="Calibri" w:hAnsi="Calibri" w:cs="Calibri"/>
+                <w:color w:val="000000"/>
+                <w:sz w:val="21"/>
+                <w:szCs w:val="21"/>
+              </w:rPr>
+            </w:pPr>
+            <w:r>
+              <w:rPr>
+                <w:rFonts w:ascii="Calibri" w:hAnsi="Calibri" w:cs="Calibri"/>
+                <w:color w:val="000000"/>
+                <w:sz w:val="21"/>
+                <w:szCs w:val="21"/>
+              </w:rPr>
+              <w:t>0.2912826901150874</w:t>
+            </w:r>
+          </w:p>
+        </w:tc>
+        <w:tc>
+          <w:tcPr>
+            <w:tcW w:w="2266" w:type="dxa"/>
+          </w:tcPr>
+          <w:p>
+            <w:pPr>
+              <w:pStyle w:val="PrformatHTML"/>
+              <w:shd w:val="clear" w:color="auto" w:fill="FFFFFF"/>
+              <w:wordWrap w:val="0"/>
+              <w:jc w:val="center"/>
+              <w:textAlignment w:val="baseline"/>
+              <w:rPr>
+                <w:rFonts w:ascii="Calibri" w:hAnsi="Calibri" w:cs="Calibri"/>
+                <w:color w:val="000000"/>
+                <w:sz w:val="21"/>
+                <w:szCs w:val="21"/>
+              </w:rPr>
+            </w:pPr>
+            <w:r>
+              <w:rPr>
+                <w:rFonts w:ascii="Calibri" w:hAnsi="Calibri" w:cs="Calibri"/>
+                <w:color w:val="000000"/>
+                <w:sz w:val="21"/>
+                <w:szCs w:val="21"/>
+              </w:rPr>
+              <w:t>0.18028845093502427</w:t>
+            </w:r>
+          </w:p>
+          <w:p>
+            <w:pPr>
+              <w:jc w:val="center"/>
+              <w:rPr>
+                <w:rFonts w:ascii="Calibri" w:hAnsi="Calibri" w:cs="Calibri"/>
+              </w:rPr>
+            </w:pPr>
+          </w:p>
+        </w:tc>
+        <w:tc>
+          <w:tcPr>
+            <w:tcW w:w="2266" w:type="dxa"/>
+          </w:tcPr>
+          <w:p>
+            <w:pPr>
+              <w:pStyle w:val="PrformatHTML"/>
+              <w:shd w:val="clear" w:color="auto" w:fill="FFFFFF"/>
+              <w:wordWrap w:val="0"/>
+              <w:jc w:val="center"/>
+              <w:textAlignment w:val="baseline"/>
+              <w:rPr>
+                <w:rFonts w:ascii="Calibri" w:hAnsi="Calibri" w:cs="Calibri"/>
+                <w:color w:val="000000"/>
+                <w:sz w:val="21"/>
+                <w:szCs w:val="21"/>
+              </w:rPr>
+            </w:pPr>
+            <w:r>
+              <w:rPr>
+                <w:rFonts w:ascii="Calibri" w:hAnsi="Calibri" w:cs="Calibri"/>
+                <w:color w:val="000000"/>
+                <w:sz w:val="21"/>
+                <w:szCs w:val="21"/>
+              </w:rPr>
+              <w:t>0.19316123901594015</w:t>
+            </w:r>
+          </w:p>
+          <w:p>
+            <w:pPr>
+              <w:jc w:val="center"/>
+              <w:rPr>
+                <w:rFonts w:ascii="Calibri" w:hAnsi="Calibri" w:cs="Calibri"/>
+              </w:rPr>
+            </w:pPr>
+          </w:p>
+        </w:tc>
+      </w:tr>
+      <w:tr>
+        <w:tc>
+          <w:tcPr>
+            <w:tcW w:w="2265" w:type="dxa"/>
+          </w:tcPr>
+          <w:p>
+            <w:pPr>
+              <w:rPr>
+                <w:rFonts w:ascii="CMR12" w:hAnsi="CMR12"/>
+              </w:rPr>
+            </w:pPr>
+            <w:proofErr w:type="spellStart"/>
+            <w:r>
+              <w:rPr>
+                <w:rFonts w:ascii="CMR12" w:hAnsi="CMR12"/>
+              </w:rPr>
+              <w:t>Mean</w:t>
+            </w:r>
+            <w:proofErr w:type="spellEnd"/>
+            <w:r>
+              <w:rPr>
+                <w:rFonts w:ascii="CMR12" w:hAnsi="CMR12"/>
+              </w:rPr>
+              <w:t xml:space="preserve"> local </w:t>
+            </w:r>
+            <w:r>
+              <w:rPr>
+                <w:rFonts w:ascii="CMR12" w:hAnsi="CMR12"/>
+              </w:rPr>
+              <w:t>clustering coefficient</w:t>
+            </w:r>
+          </w:p>
+          <w:p>
+            <w:r>
+              <w:rPr>
+                <w:rFonts w:ascii="CMR12" w:hAnsi="CMR12"/>
+              </w:rPr>
+              <w:t>(</w:t>
+            </w:r>
+            <w:proofErr w:type="gramStart"/>
+            <w:r>
+              <w:rPr>
+                <w:rFonts w:ascii="CMR12" w:hAnsi="CMR12"/>
+              </w:rPr>
+              <w:t>calculé</w:t>
+            </w:r>
+            <w:proofErr w:type="gramEnd"/>
+            <w:r>
+              <w:rPr>
+                <w:rFonts w:ascii="CMR12" w:hAnsi="CMR12"/>
+              </w:rPr>
+              <w:t xml:space="preserve"> avec </w:t>
+            </w:r>
+            <w:proofErr w:type="spellStart"/>
+            <w:r>
+              <w:rPr>
+                <w:rFonts w:ascii="CMR12" w:hAnsi="CMR12"/>
+              </w:rPr>
+              <w:t>nx</w:t>
+            </w:r>
+            <w:proofErr w:type="spellEnd"/>
+            <w:r>
+              <w:rPr>
+                <w:rFonts w:ascii="CMR12" w:hAnsi="CMR12"/>
+              </w:rPr>
+              <w:t>.</w:t>
+            </w:r>
+            <w:r>
+              <w:t xml:space="preserve"> </w:t>
+            </w:r>
+            <w:proofErr w:type="spellStart"/>
+            <w:proofErr w:type="gramStart"/>
+            <w:r>
+              <w:rPr>
+                <w:rFonts w:ascii="CMR12" w:hAnsi="CMR12"/>
+              </w:rPr>
+              <w:t>average</w:t>
+            </w:r>
+            <w:proofErr w:type="gramEnd"/>
+            <w:r>
+              <w:rPr>
+                <w:rFonts w:ascii="CMR12" w:hAnsi="CMR12"/>
+              </w:rPr>
+              <w:t>_clustering</w:t>
+            </w:r>
+            <w:proofErr w:type="spellEnd"/>
+            <w:r>
+              <w:rPr>
+                <w:rFonts w:ascii="CMR12" w:hAnsi="CMR12"/>
+              </w:rPr>
+              <w:t>())</w:t>
+            </w:r>
+          </w:p>
+        </w:tc>
+        <w:tc>
+          <w:tcPr>
+            <w:tcW w:w="2265" w:type="dxa"/>
+          </w:tcPr>
+          <w:p>
+            <w:pPr>
+              <w:pStyle w:val="PrformatHTML"/>
+              <w:shd w:val="clear" w:color="auto" w:fill="FFFFFF"/>
+              <w:wordWrap w:val="0"/>
+              <w:jc w:val="center"/>
+              <w:textAlignment w:val="baseline"/>
+              <w:rPr>
+                <w:rFonts w:ascii="Calibri" w:hAnsi="Calibri" w:cs="Calibri"/>
+                <w:color w:val="000000"/>
+                <w:sz w:val="21"/>
+                <w:szCs w:val="21"/>
+              </w:rPr>
+            </w:pPr>
+            <w:r>
+              <w:rPr>
+                <w:rFonts w:ascii="Calibri" w:hAnsi="Calibri" w:cs="Calibri"/>
+                <w:color w:val="000000"/>
+                <w:sz w:val="21"/>
+                <w:szCs w:val="21"/>
+              </w:rPr>
+              <w:t>0.40929439048517247</w:t>
+            </w:r>
+          </w:p>
+          <w:p>
+            <w:pPr>
+              <w:jc w:val="center"/>
+              <w:rPr>
+                <w:rFonts w:ascii="Calibri" w:hAnsi="Calibri" w:cs="Calibri"/>
+              </w:rPr>
+            </w:pPr>
+          </w:p>
+          <w:p>
+            <w:pPr>
+              <w:jc w:val="center"/>
+              <w:rPr>
+                <w:rFonts w:ascii="Calibri" w:hAnsi="Calibri" w:cs="Calibri"/>
+              </w:rPr>
+            </w:pPr>
+          </w:p>
+        </w:tc>
+        <w:tc>
+          <w:tcPr>
+            <w:tcW w:w="2266" w:type="dxa"/>
+          </w:tcPr>
+          <w:p>
+            <w:pPr>
+              <w:pStyle w:val="PrformatHTML"/>
+              <w:shd w:val="clear" w:color="auto" w:fill="FFFFFF"/>
+              <w:wordWrap w:val="0"/>
+              <w:jc w:val="center"/>
+              <w:textAlignment w:val="baseline"/>
+              <w:rPr>
+                <w:rFonts w:ascii="Calibri" w:hAnsi="Calibri" w:cs="Calibri"/>
+                <w:color w:val="000000"/>
+                <w:sz w:val="21"/>
+                <w:szCs w:val="21"/>
+              </w:rPr>
+            </w:pPr>
+            <w:r>
+              <w:rPr>
+                <w:rFonts w:ascii="Calibri" w:hAnsi="Calibri" w:cs="Calibri"/>
+                <w:color w:val="000000"/>
+                <w:sz w:val="21"/>
+                <w:szCs w:val="21"/>
+              </w:rPr>
+              <w:t>0.2712187419501315</w:t>
+            </w:r>
+          </w:p>
+          <w:p>
+            <w:pPr>
+              <w:jc w:val="center"/>
+              <w:rPr>
+                <w:rFonts w:ascii="Calibri" w:hAnsi="Calibri" w:cs="Calibri"/>
+              </w:rPr>
+            </w:pPr>
+          </w:p>
+          <w:p>
+            <w:pPr>
+              <w:jc w:val="center"/>
+              <w:rPr>
+                <w:rFonts w:ascii="Calibri" w:hAnsi="Calibri" w:cs="Calibri"/>
+              </w:rPr>
+            </w:pPr>
+          </w:p>
+        </w:tc>
+        <w:tc>
+          <w:tcPr>
+            <w:tcW w:w="2266" w:type="dxa"/>
+          </w:tcPr>
+          <w:p>
+            <w:pPr>
+              <w:pStyle w:val="PrformatHTML"/>
+              <w:shd w:val="clear" w:color="auto" w:fill="FFFFFF"/>
+              <w:wordWrap w:val="0"/>
+              <w:jc w:val="center"/>
+              <w:textAlignment w:val="baseline"/>
+              <w:rPr>
+                <w:rFonts w:ascii="Calibri" w:hAnsi="Calibri" w:cs="Calibri"/>
+                <w:color w:val="000000"/>
+                <w:sz w:val="21"/>
+                <w:szCs w:val="21"/>
+              </w:rPr>
+            </w:pPr>
+            <w:r>
+              <w:rPr>
+                <w:rFonts w:ascii="Calibri" w:hAnsi="Calibri" w:cs="Calibri"/>
+                <w:color w:val="000000"/>
+                <w:sz w:val="21"/>
+                <w:szCs w:val="21"/>
+              </w:rPr>
+              <w:t>0.26839307371293525</w:t>
+            </w:r>
+          </w:p>
+          <w:p>
+            <w:pPr>
+              <w:jc w:val="center"/>
+              <w:rPr>
+                <w:rFonts w:ascii="Calibri" w:hAnsi="Calibri" w:cs="Calibri"/>
+              </w:rPr>
+            </w:pPr>
+          </w:p>
+        </w:tc>
+      </w:tr>
+      <w:tr>
+        <w:tc>
+          <w:tcPr>
+            <w:tcW w:w="2265" w:type="dxa"/>
+          </w:tcPr>
+          <w:p>
+            <w:pPr>
+              <w:rPr>
+                <w:rFonts w:ascii="CMR12" w:hAnsi="CMR12"/>
+              </w:rPr>
+            </w:pPr>
+            <w:r>
+              <w:rPr>
+                <w:rFonts w:ascii="CMR12" w:hAnsi="CMR12"/>
+              </w:rPr>
+              <w:t xml:space="preserve">Edge </w:t>
+            </w:r>
+            <w:proofErr w:type="spellStart"/>
+            <w:r>
+              <w:rPr>
+                <w:rFonts w:ascii="CMR12" w:hAnsi="CMR12"/>
+              </w:rPr>
+              <w:t>density</w:t>
+            </w:r>
+            <w:proofErr w:type="spellEnd"/>
+          </w:p>
+          <w:p>
+            <w:pPr>
+              <w:rPr>
+                <w:rFonts w:ascii="CMR12" w:hAnsi="CMR12"/>
+              </w:rPr>
+            </w:pPr>
+            <w:r>
+              <w:rPr>
+                <w:rFonts w:ascii="CMR12" w:hAnsi="CMR12"/>
+              </w:rPr>
+              <w:t>(</w:t>
+            </w:r>
+            <w:proofErr w:type="gramStart"/>
+            <w:r>
+              <w:rPr>
+                <w:rFonts w:ascii="CMR12" w:hAnsi="CMR12"/>
+              </w:rPr>
+              <w:t>calculé</w:t>
+            </w:r>
+            <w:proofErr w:type="gramEnd"/>
+            <w:r>
+              <w:rPr>
+                <w:rFonts w:ascii="CMR12" w:hAnsi="CMR12"/>
+              </w:rPr>
+              <w:t xml:space="preserve"> avec </w:t>
+            </w:r>
+            <w:proofErr w:type="spellStart"/>
+            <w:r>
+              <w:rPr>
+                <w:rFonts w:ascii="CMR12" w:hAnsi="CMR12"/>
+              </w:rPr>
+              <w:t>nx.density</w:t>
+            </w:r>
+            <w:proofErr w:type="spellEnd"/>
+            <w:r>
+              <w:rPr>
+                <w:rFonts w:ascii="CMR12" w:hAnsi="CMR12"/>
+              </w:rPr>
+              <w:t>())</w:t>
+            </w:r>
+          </w:p>
+        </w:tc>
+        <w:tc>
+          <w:tcPr>
+            <w:tcW w:w="2265" w:type="dxa"/>
+          </w:tcPr>
+          <w:p>
+            <w:pPr>
+              <w:pStyle w:val="PrformatHTML"/>
+              <w:shd w:val="clear" w:color="auto" w:fill="FFFFFF"/>
+              <w:wordWrap w:val="0"/>
+              <w:textAlignment w:val="baseline"/>
+              <w:rPr>
+                <w:rFonts w:ascii="Calibri" w:hAnsi="Calibri" w:cs="Calibri"/>
+                <w:color w:val="000000"/>
+                <w:sz w:val="21"/>
+                <w:szCs w:val="21"/>
+              </w:rPr>
+            </w:pPr>
+            <w:r>
+              <w:rPr>
+                <w:rFonts w:ascii="Calibri" w:hAnsi="Calibri" w:cs="Calibri"/>
+                <w:color w:val="000000"/>
+                <w:sz w:val="21"/>
+                <w:szCs w:val="21"/>
+              </w:rPr>
+              <w:t>0.05640442132639792</w:t>
+            </w:r>
+          </w:p>
+          <w:p>
+            <w:pPr>
+              <w:pStyle w:val="PrformatHTML"/>
+              <w:shd w:val="clear" w:color="auto" w:fill="FFFFFF"/>
+              <w:wordWrap w:val="0"/>
+              <w:jc w:val="center"/>
+              <w:textAlignment w:val="baseline"/>
+              <w:rPr>
+                <w:rFonts w:ascii="Calibri" w:hAnsi="Calibri" w:cs="Calibri"/>
+                <w:color w:val="000000"/>
+                <w:sz w:val="21"/>
+                <w:szCs w:val="21"/>
+              </w:rPr>
+            </w:pPr>
+          </w:p>
+        </w:tc>
+        <w:tc>
+          <w:tcPr>
+            <w:tcW w:w="2266" w:type="dxa"/>
+          </w:tcPr>
+          <w:p>
+            <w:pPr>
+              <w:pStyle w:val="PrformatHTML"/>
+              <w:shd w:val="clear" w:color="auto" w:fill="FFFFFF"/>
+              <w:wordWrap w:val="0"/>
+              <w:textAlignment w:val="baseline"/>
+              <w:rPr>
+                <w:rFonts w:ascii="Calibri" w:hAnsi="Calibri" w:cs="Calibri"/>
+                <w:color w:val="000000"/>
+                <w:sz w:val="21"/>
+                <w:szCs w:val="21"/>
+              </w:rPr>
+            </w:pPr>
+            <w:r>
+              <w:rPr>
+                <w:rFonts w:ascii="Calibri" w:hAnsi="Calibri" w:cs="Calibri"/>
+                <w:color w:val="000000"/>
+                <w:sz w:val="21"/>
+                <w:szCs w:val="21"/>
+              </w:rPr>
+              <w:t>0.012118119495041378</w:t>
+            </w:r>
+          </w:p>
+          <w:p>
+            <w:pPr>
+              <w:pStyle w:val="PrformatHTML"/>
+              <w:shd w:val="clear" w:color="auto" w:fill="FFFFFF"/>
+              <w:wordWrap w:val="0"/>
+              <w:jc w:val="center"/>
+              <w:textAlignment w:val="baseline"/>
+              <w:rPr>
+                <w:rFonts w:ascii="Calibri" w:hAnsi="Calibri" w:cs="Calibri"/>
+                <w:color w:val="000000"/>
+                <w:sz w:val="21"/>
+                <w:szCs w:val="21"/>
+              </w:rPr>
+            </w:pPr>
+          </w:p>
+        </w:tc>
+        <w:tc>
+          <w:tcPr>
+            <w:tcW w:w="2266" w:type="dxa"/>
+          </w:tcPr>
+          <w:p>
+            <w:pPr>
+              <w:pStyle w:val="PrformatHTML"/>
+              <w:shd w:val="clear" w:color="auto" w:fill="FFFFFF"/>
+              <w:wordWrap w:val="0"/>
+              <w:textAlignment w:val="baseline"/>
+              <w:rPr>
+                <w:rFonts w:ascii="Calibri" w:hAnsi="Calibri" w:cs="Calibri"/>
+                <w:color w:val="000000"/>
+                <w:sz w:val="21"/>
+                <w:szCs w:val="21"/>
+              </w:rPr>
+            </w:pPr>
+            <w:r>
+              <w:rPr>
+                <w:rFonts w:ascii="Calibri" w:hAnsi="Calibri" w:cs="Calibri"/>
+                <w:color w:val="000000"/>
+                <w:sz w:val="21"/>
+                <w:szCs w:val="21"/>
+              </w:rPr>
+              <w:t>0.013910200162372396</w:t>
+            </w:r>
+          </w:p>
+          <w:p>
+            <w:pPr>
+              <w:pStyle w:val="PrformatHTML"/>
+              <w:shd w:val="clear" w:color="auto" w:fill="FFFFFF"/>
+              <w:wordWrap w:val="0"/>
+              <w:jc w:val="center"/>
+              <w:textAlignment w:val="baseline"/>
+              <w:rPr>
+                <w:rFonts w:ascii="Calibri" w:hAnsi="Calibri" w:cs="Calibri"/>
+                <w:color w:val="000000"/>
+                <w:sz w:val="21"/>
+                <w:szCs w:val="21"/>
+              </w:rPr>
+            </w:pPr>
+          </w:p>
+        </w:tc>
+      </w:tr>
+    </w:tbl>
+    <w:p>
+      <w:r>
+        <w:rPr>
+          <w:noProof/>
+        </w:rPr>
+        <w:lastRenderedPageBreak/>
+        <w:drawing>
+          <wp:inline distT="0" distB="0" distL="0" distR="0" wp14:anchorId="53971B9B" wp14:editId="6DBE4FCD">
+            <wp:extent cx="5760720" cy="4138295"/>
+            <wp:effectExtent l="0" t="0" r="5080" b="1905"/>
+            <wp:docPr id="12" name="Image 12" descr="Une image contenant graphique&#10;&#10;Description générée automatiquement"/>
+            <wp:cNvGraphicFramePr>
+              <a:graphicFrameLocks xmlns:a="http://schemas.openxmlformats.org/drawingml/2006/main" noChangeAspect="1"/>
+            </wp:cNvGraphicFramePr>
+            <a:graphic xmlns:a="http://schemas.openxmlformats.org/drawingml/2006/main">
+              <a:graphicData uri="http://schemas.openxmlformats.org/drawingml/2006/picture">
+                <pic:pic xmlns:pic="http://schemas.openxmlformats.org/drawingml/2006/picture">
+                  <pic:nvPicPr>
+                    <pic:cNvPr id="12" name="Image 12" descr="Une image contenant graphique&#10;&#10;Description générée automatiquement"/>
+                    <pic:cNvPicPr/>
+                  </pic:nvPicPr>
+                  <pic:blipFill>
+                    <a:blip r:embed="rId8">
+                      <a:extLst>
+                        <a:ext uri="{28A0092B-C50C-407E-A947-70E740481C1C}">
+                          <a14:useLocalDpi xmlns:a14="http://schemas.microsoft.com/office/drawing/2010/main" val="0"/>
+                        </a:ext>
+                      </a:extLst>
+                    </a:blip>
+                    <a:stretch>
+                      <a:fillRect/>
+                    </a:stretch>
+                  </pic:blipFill>
+                  <pic:spPr>
+                    <a:xfrm>
+                      <a:off x="0" y="0"/>
+                      <a:ext cx="5760720" cy="4138295"/>
+                    </a:xfrm>
+                    <a:prstGeom prst="rect">
+                      <a:avLst/>
+                    </a:prstGeom>
+                  </pic:spPr>
+                </pic:pic>
+              </a:graphicData>
+            </a:graphic>
+          </wp:inline>
+        </w:drawing>
+      </w:r>
+      <w:r>
+        <w:rPr>
+          <w:noProof/>
+        </w:rPr>
+        <w:drawing>
+          <wp:inline distT="0" distB="0" distL="0" distR="0" wp14:anchorId="34C81D03" wp14:editId="0A43395D">
+            <wp:extent cx="5760720" cy="4243070"/>
+            <wp:effectExtent l="0" t="0" r="5080" b="0"/>
+            <wp:docPr id="13" name="Image 13" descr="Une image contenant graphique&#10;&#10;Description générée automatiquement"/>
+            <wp:cNvGraphicFramePr>
+              <a:graphicFrameLocks xmlns:a="http://schemas.openxmlformats.org/drawingml/2006/main" noChangeAspect="1"/>
+            </wp:cNvGraphicFramePr>
+            <a:graphic xmlns:a="http://schemas.openxmlformats.org/drawingml/2006/main">
+              <a:graphicData uri="http://schemas.openxmlformats.org/drawingml/2006/picture">
+                <pic:pic xmlns:pic="http://schemas.openxmlformats.org/drawingml/2006/picture">
+                  <pic:nvPicPr>
+                    <pic:cNvPr id="13" name="Image 13" descr="Une image contenant graphique&#10;&#10;Description générée automatiquement"/>
+                    <pic:cNvPicPr/>
+                  </pic:nvPicPr>
+                  <pic:blipFill>
+                    <a:blip r:embed="rId9">
+                      <a:extLst>
+                        <a:ext uri="{28A0092B-C50C-407E-A947-70E740481C1C}">
+                          <a14:useLocalDpi xmlns:a14="http://schemas.microsoft.com/office/drawing/2010/main" val="0"/>
+                        </a:ext>
+                      </a:extLst>
+                    </a:blip>
+                    <a:stretch>
+                      <a:fillRect/>
+                    </a:stretch>
+                  </pic:blipFill>
+                  <pic:spPr>
+                    <a:xfrm>
+                      <a:off x="0" y="0"/>
+                      <a:ext cx="5760720" cy="4243070"/>
+                    </a:xfrm>
+                    <a:prstGeom prst="rect">
+                      <a:avLst/>
+                    </a:prstGeom>
+                  </pic:spPr>
+                </pic:pic>
+              </a:graphicData>
+            </a:graphic>
+          </wp:inline>
+        </w:drawing>
+      </w:r>
+      <w:r>
+        <w:rPr>
+          <w:noProof/>
+        </w:rPr>
+        <w:lastRenderedPageBreak/>
+        <w:drawing>
+          <wp:inline distT="0" distB="0" distL="0" distR="0" wp14:anchorId="694AD377" wp14:editId="4E29E71D">
+            <wp:extent cx="5760720" cy="3948430"/>
+            <wp:effectExtent l="0" t="0" r="5080" b="1270"/>
+            <wp:docPr id="14" name="Image 14" descr="Une image contenant graphique&#10;&#10;Description générée automatiquement"/>
+            <wp:cNvGraphicFramePr>
+              <a:graphicFrameLocks xmlns:a="http://schemas.openxmlformats.org/drawingml/2006/main" noChangeAspect="1"/>
+            </wp:cNvGraphicFramePr>
+            <a:graphic xmlns:a="http://schemas.openxmlformats.org/drawingml/2006/main">
+              <a:graphicData uri="http://schemas.openxmlformats.org/drawingml/2006/picture">
+                <pic:pic xmlns:pic="http://schemas.openxmlformats.org/drawingml/2006/picture">
+                  <pic:nvPicPr>
+                    <pic:cNvPr id="14" name="Image 14" descr="Une image contenant graphique&#10;&#10;Description générée automatiquement"/>
+                    <pic:cNvPicPr/>
+                  </pic:nvPicPr>
+                  <pic:blipFill>
+                    <a:blip r:embed="rId10">
+                      <a:extLst>
+                        <a:ext uri="{28A0092B-C50C-407E-A947-70E740481C1C}">
+                          <a14:useLocalDpi xmlns:a14="http://schemas.microsoft.com/office/drawing/2010/main" val="0"/>
+                        </a:ext>
+                      </a:extLst>
+                    </a:blip>
+                    <a:stretch>
+                      <a:fillRect/>
+                    </a:stretch>
+                  </pic:blipFill>
+                  <pic:spPr>
+                    <a:xfrm>
+                      <a:off x="0" y="0"/>
+                      <a:ext cx="5760720" cy="3948430"/>
+                    </a:xfrm>
+                    <a:prstGeom prst="rect">
+                      <a:avLst/>
+                    </a:prstGeom>
+                  </pic:spPr>
+                </pic:pic>
+              </a:graphicData>
+            </a:graphic>
+          </wp:inline>
+        </w:drawing>
+      </w:r>
+    </w:p>
     <w:sectPr>
       <w:pgSz w:w="11906" w:h="16838"/>
       <w:pgMar w:top="1417" w:right="1417" w:bottom="1417" w:left="1417" w:header="708" w:footer="708" w:gutter="0"/>
@@ -190,6 +984,127 @@
     </w:sectPr>
   </w:body>
 </w:document>
+</file>
+
+<file path=word/numbering.xml><?xml version="1.0" encoding="utf-8"?>
+<w:numbering xmlns:wpc="http://schemas.microsoft.com/office/word/2010/wordprocessingCanvas" xmlns:cx="http://schemas.microsoft.com/office/drawing/2014/chartex" xmlns:cx1="http://schemas.microsoft.com/office/drawing/2015/9/8/chartex" xmlns:cx2="http://schemas.microsoft.com/office/drawing/2015/10/21/chartex" xmlns:cx3="http://schemas.microsoft.com/office/drawing/2016/5/9/chartex" xmlns:cx4="http://schemas.microsoft.com/office/drawing/2016/5/10/chartex" xmlns:cx5="http://schemas.microsoft.com/office/drawing/2016/5/11/chartex" xmlns:cx6="http://schemas.microsoft.com/office/drawing/2016/5/12/chartex" xmlns:cx7="http://schemas.microsoft.com/office/drawing/2016/5/13/chartex" xmlns:cx8="http://schemas.microsoft.com/office/drawing/2016/5/14/chartex" xmlns:mc="http://schemas.openxmlformats.org/markup-compatibility/2006" xmlns:aink="http://schemas.microsoft.com/office/drawing/2016/ink" xmlns:am3d="http://schemas.microsoft.com/office/drawing/2017/model3d" xmlns:o="urn:schemas-microsoft-com:office:office" xmlns:oel="http://schemas.microsoft.com/office/2019/extlst" xmlns:r="http://schemas.openxmlformats.org/officeDocument/2006/relationships" xmlns:m="http://schemas.openxmlformats.org/officeDocument/2006/math" xmlns:v="urn:schemas-microsoft-com:vml" xmlns:wp14="http://schemas.microsoft.com/office/word/2010/wordprocessingDrawing" xmlns:wp="http://schemas.openxmlformats.org/drawingml/2006/wordprocessingDrawing" xmlns:w10="urn:schemas-microsoft-com:office:word" xmlns:w="http://schemas.openxmlformats.org/wordprocessingml/2006/main" xmlns:w14="http://schemas.microsoft.com/office/word/2010/wordml" xmlns:w15="http://schemas.microsoft.com/office/word/2012/wordml" xmlns:w16cex="http://schemas.microsoft.com/office/word/2018/wordml/cex" xmlns:w16cid="http://schemas.microsoft.com/office/word/2016/wordml/cid" xmlns:w16="http://schemas.microsoft.com/office/word/2018/wordml" xmlns:w16du="http://schemas.microsoft.com/office/word/2023/wordml/word16du" xmlns:w16sdtdh="http://schemas.microsoft.com/office/word/2020/wordml/sdtdatahash" xmlns:w16se="http://schemas.microsoft.com/office/word/2015/wordml/symex" xmlns:wpg="http://schemas.microsoft.com/office/word/2010/wordprocessingGroup" xmlns:wpi="http://schemas.microsoft.com/office/word/2010/wordprocessingInk" xmlns:wne="http://schemas.microsoft.com/office/word/2006/wordml" xmlns:wps="http://schemas.microsoft.com/office/word/2010/wordprocessingShape" mc:Ignorable="w14 w15 w16se w16cid w16 w16cex w16sdtdh wp14">
+  <w:abstractNum w:abstractNumId="0" w15:restartNumberingAfterBreak="0">
+    <w:nsid w:val="3DE83036"/>
+    <w:multiLevelType w:val="multilevel"/>
+    <w:tmpl w:val="A7F4BB3E"/>
+    <w:lvl w:ilvl="0">
+      <w:start w:val="1"/>
+      <w:numFmt w:val="decimal"/>
+      <w:lvlText w:val="%1."/>
+      <w:lvlJc w:val="left"/>
+      <w:pPr>
+        <w:tabs>
+          <w:tab w:val="num" w:pos="720"/>
+        </w:tabs>
+        <w:ind w:left="720" w:hanging="360"/>
+      </w:pPr>
+    </w:lvl>
+    <w:lvl w:ilvl="1" w:tentative="1">
+      <w:start w:val="1"/>
+      <w:numFmt w:val="decimal"/>
+      <w:lvlText w:val="%2."/>
+      <w:lvlJc w:val="left"/>
+      <w:pPr>
+        <w:tabs>
+          <w:tab w:val="num" w:pos="1440"/>
+        </w:tabs>
+        <w:ind w:left="1440" w:hanging="360"/>
+      </w:pPr>
+    </w:lvl>
+    <w:lvl w:ilvl="2" w:tentative="1">
+      <w:start w:val="1"/>
+      <w:numFmt w:val="decimal"/>
+      <w:lvlText w:val="%3."/>
+      <w:lvlJc w:val="left"/>
+      <w:pPr>
+        <w:tabs>
+          <w:tab w:val="num" w:pos="2160"/>
+        </w:tabs>
+        <w:ind w:left="2160" w:hanging="360"/>
+      </w:pPr>
+    </w:lvl>
+    <w:lvl w:ilvl="3" w:tentative="1">
+      <w:start w:val="1"/>
+      <w:numFmt w:val="decimal"/>
+      <w:lvlText w:val="%4."/>
+      <w:lvlJc w:val="left"/>
+      <w:pPr>
+        <w:tabs>
+          <w:tab w:val="num" w:pos="2880"/>
+        </w:tabs>
+        <w:ind w:left="2880" w:hanging="360"/>
+      </w:pPr>
+    </w:lvl>
+    <w:lvl w:ilvl="4" w:tentative="1">
+      <w:start w:val="1"/>
+      <w:numFmt w:val="decimal"/>
+      <w:lvlText w:val="%5."/>
+      <w:lvlJc w:val="left"/>
+      <w:pPr>
+        <w:tabs>
+          <w:tab w:val="num" w:pos="3600"/>
+        </w:tabs>
+        <w:ind w:left="3600" w:hanging="360"/>
+      </w:pPr>
+    </w:lvl>
+    <w:lvl w:ilvl="5" w:tentative="1">
+      <w:start w:val="1"/>
+      <w:numFmt w:val="decimal"/>
+      <w:lvlText w:val="%6."/>
+      <w:lvlJc w:val="left"/>
+      <w:pPr>
+        <w:tabs>
+          <w:tab w:val="num" w:pos="4320"/>
+        </w:tabs>
+        <w:ind w:left="4320" w:hanging="360"/>
+      </w:pPr>
+    </w:lvl>
+    <w:lvl w:ilvl="6" w:tentative="1">
+      <w:start w:val="1"/>
+      <w:numFmt w:val="decimal"/>
+      <w:lvlText w:val="%7."/>
+      <w:lvlJc w:val="left"/>
+      <w:pPr>
+        <w:tabs>
+          <w:tab w:val="num" w:pos="5040"/>
+        </w:tabs>
+        <w:ind w:left="5040" w:hanging="360"/>
+      </w:pPr>
+    </w:lvl>
+    <w:lvl w:ilvl="7" w:tentative="1">
+      <w:start w:val="1"/>
+      <w:numFmt w:val="decimal"/>
+      <w:lvlText w:val="%8."/>
+      <w:lvlJc w:val="left"/>
+      <w:pPr>
+        <w:tabs>
+          <w:tab w:val="num" w:pos="5760"/>
+        </w:tabs>
+        <w:ind w:left="5760" w:hanging="360"/>
+      </w:pPr>
+    </w:lvl>
+    <w:lvl w:ilvl="8" w:tentative="1">
+      <w:start w:val="1"/>
+      <w:numFmt w:val="decimal"/>
+      <w:lvlText w:val="%9."/>
+      <w:lvlJc w:val="left"/>
+      <w:pPr>
+        <w:tabs>
+          <w:tab w:val="num" w:pos="6480"/>
+        </w:tabs>
+        <w:ind w:left="6480" w:hanging="360"/>
+      </w:pPr>
+    </w:lvl>
+  </w:abstractNum>
+  <w:num w:numId="1" w16cid:durableId="53048575">
+    <w:abstractNumId w:val="0"/>
+  </w:num>
+</w:numbering>
 </file>
 
 <file path=word/styles.xml><?xml version="1.0" encoding="utf-8"?>
@@ -614,6 +1529,80 @@
     <w:semiHidden/>
     <w:unhideWhenUsed/>
   </w:style>
+  <w:style w:type="table" w:styleId="Grilledutableau">
+    <w:name w:val="Table Grid"/>
+    <w:basedOn w:val="TableauNormal"/>
+    <w:uiPriority w:val="39"/>
+    <w:rsid w:val="006A2C83"/>
+    <w:tblPr>
+      <w:tblBorders>
+        <w:top w:val="single" w:sz="4" w:space="0" w:color="auto"/>
+        <w:left w:val="single" w:sz="4" w:space="0" w:color="auto"/>
+        <w:bottom w:val="single" w:sz="4" w:space="0" w:color="auto"/>
+        <w:right w:val="single" w:sz="4" w:space="0" w:color="auto"/>
+        <w:insideH w:val="single" w:sz="4" w:space="0" w:color="auto"/>
+        <w:insideV w:val="single" w:sz="4" w:space="0" w:color="auto"/>
+      </w:tblBorders>
+    </w:tblPr>
+  </w:style>
+  <w:style w:type="paragraph" w:styleId="NormalWeb">
+    <w:name w:val="Normal (Web)"/>
+    <w:basedOn w:val="Normal"/>
+    <w:uiPriority w:val="99"/>
+    <w:unhideWhenUsed/>
+    <w:rsid w:val="006A2C83"/>
+    <w:pPr>
+      <w:spacing w:before="100" w:beforeAutospacing="1" w:after="100" w:afterAutospacing="1"/>
+    </w:pPr>
+    <w:rPr>
+      <w:rFonts w:ascii="Times New Roman" w:eastAsia="Times New Roman" w:hAnsi="Times New Roman" w:cs="Times New Roman"/>
+    </w:rPr>
+  </w:style>
+  <w:style w:type="paragraph" w:styleId="PrformatHTML">
+    <w:name w:val="HTML Preformatted"/>
+    <w:basedOn w:val="Normal"/>
+    <w:link w:val="PrformatHTMLCar"/>
+    <w:uiPriority w:val="99"/>
+    <w:unhideWhenUsed/>
+    <w:rsid w:val="006A2C83"/>
+    <w:pPr>
+      <w:tabs>
+        <w:tab w:val="left" w:pos="916"/>
+        <w:tab w:val="left" w:pos="1832"/>
+        <w:tab w:val="left" w:pos="2748"/>
+        <w:tab w:val="left" w:pos="3664"/>
+        <w:tab w:val="left" w:pos="4580"/>
+        <w:tab w:val="left" w:pos="5496"/>
+        <w:tab w:val="left" w:pos="6412"/>
+        <w:tab w:val="left" w:pos="7328"/>
+        <w:tab w:val="left" w:pos="8244"/>
+        <w:tab w:val="left" w:pos="9160"/>
+        <w:tab w:val="left" w:pos="10076"/>
+        <w:tab w:val="left" w:pos="10992"/>
+        <w:tab w:val="left" w:pos="11908"/>
+        <w:tab w:val="left" w:pos="12824"/>
+        <w:tab w:val="left" w:pos="13740"/>
+        <w:tab w:val="left" w:pos="14656"/>
+      </w:tabs>
+    </w:pPr>
+    <w:rPr>
+      <w:rFonts w:ascii="Courier New" w:eastAsia="Times New Roman" w:hAnsi="Courier New" w:cs="Courier New"/>
+      <w:sz w:val="20"/>
+      <w:szCs w:val="20"/>
+    </w:rPr>
+  </w:style>
+  <w:style w:type="character" w:customStyle="1" w:styleId="PrformatHTMLCar">
+    <w:name w:val="Préformaté HTML Car"/>
+    <w:basedOn w:val="Policepardfaut"/>
+    <w:link w:val="PrformatHTML"/>
+    <w:uiPriority w:val="99"/>
+    <w:rsid w:val="006A2C83"/>
+    <w:rPr>
+      <w:rFonts w:ascii="Courier New" w:eastAsia="Times New Roman" w:hAnsi="Courier New" w:cs="Courier New"/>
+      <w:sz w:val="20"/>
+      <w:szCs w:val="20"/>
+    </w:rPr>
+  </w:style>
 </w:styles>
 </file>
 

</xml_diff>

<commit_message>
Ajout de la question 3 et 4
</commit_message>
<xml_diff>
--- a/Compte Rendu devoir.docx
+++ b/Compte Rendu devoir.docx
@@ -251,26 +251,20 @@
           <w:p>
             <w:pPr>
               <w:rPr>
+                <w:rFonts w:ascii="CMR12" w:hAnsi="CMR12" w:hint="eastAsia"/>
+              </w:rPr>
+            </w:pPr>
+            <w:r>
+              <w:rPr>
                 <w:rFonts w:ascii="CMR12" w:hAnsi="CMR12"/>
               </w:rPr>
-            </w:pPr>
-            <w:r>
-              <w:rPr>
-                <w:rFonts w:ascii="CMR12" w:hAnsi="CMR12"/>
-              </w:rPr>
-              <w:t>Global</w:t>
-            </w:r>
-            <w:r>
-              <w:rPr>
-                <w:rFonts w:ascii="CMR12" w:hAnsi="CMR12"/>
-              </w:rPr>
-              <w:t xml:space="preserve"> clustering coefficient</w:t>
-            </w:r>
-          </w:p>
-          <w:p>
-            <w:pPr>
-              <w:rPr>
-                <w:rFonts w:ascii="CMR12" w:hAnsi="CMR12"/>
+              <w:t>Global clustering coefficient</w:t>
+            </w:r>
+          </w:p>
+          <w:p>
+            <w:pPr>
+              <w:rPr>
+                <w:rFonts w:ascii="CMR12" w:hAnsi="CMR12" w:hint="eastAsia"/>
               </w:rPr>
             </w:pPr>
             <w:r>
@@ -421,89 +415,109 @@
           <w:p>
             <w:pPr>
               <w:rPr>
+                <w:rFonts w:ascii="CMR12" w:hAnsi="CMR12" w:hint="eastAsia"/>
+                <w:lang w:val="en-US"/>
+              </w:rPr>
+            </w:pPr>
+            <w:r>
+              <w:rPr>
                 <w:rFonts w:ascii="CMR12" w:hAnsi="CMR12"/>
-              </w:rPr>
-            </w:pPr>
+                <w:lang w:val="en-US"/>
+              </w:rPr>
+              <w:t xml:space="preserve">Mean local clustering </w:t>
+            </w:r>
+            <w:proofErr w:type="gramStart"/>
+            <w:r>
+              <w:rPr>
+                <w:rFonts w:ascii="CMR12" w:hAnsi="CMR12"/>
+                <w:lang w:val="en-US"/>
+              </w:rPr>
+              <w:t>coefficient</w:t>
+            </w:r>
+            <w:proofErr w:type="gramEnd"/>
+          </w:p>
+          <w:p>
+            <w:pPr>
+              <w:rPr>
+                <w:lang w:val="en-US"/>
+              </w:rPr>
+            </w:pPr>
+            <w:r>
+              <w:rPr>
+                <w:rFonts w:ascii="CMR12" w:hAnsi="CMR12"/>
+                <w:lang w:val="en-US"/>
+              </w:rPr>
+              <w:t>(</w:t>
+            </w:r>
             <w:proofErr w:type="spellStart"/>
             <w:r>
               <w:rPr>
                 <w:rFonts w:ascii="CMR12" w:hAnsi="CMR12"/>
-              </w:rPr>
-              <w:t>Mean</w:t>
+                <w:lang w:val="en-US"/>
+              </w:rPr>
+              <w:t>calculé</w:t>
             </w:r>
             <w:proofErr w:type="spellEnd"/>
             <w:r>
               <w:rPr>
                 <w:rFonts w:ascii="CMR12" w:hAnsi="CMR12"/>
-              </w:rPr>
-              <w:t xml:space="preserve"> local </w:t>
-            </w:r>
+                <w:lang w:val="en-US"/>
+              </w:rPr>
+              <w:t xml:space="preserve"> avec </w:t>
+            </w:r>
+            <w:proofErr w:type="spellStart"/>
             <w:r>
               <w:rPr>
                 <w:rFonts w:ascii="CMR12" w:hAnsi="CMR12"/>
-              </w:rPr>
-              <w:t>clustering coefficient</w:t>
-            </w:r>
-          </w:p>
-          <w:p>
+                <w:lang w:val="en-US"/>
+              </w:rPr>
+              <w:t>nx</w:t>
+            </w:r>
+            <w:proofErr w:type="spellEnd"/>
             <w:r>
               <w:rPr>
                 <w:rFonts w:ascii="CMR12" w:hAnsi="CMR12"/>
+                <w:lang w:val="en-US"/>
+              </w:rPr>
+              <w:t>.</w:t>
+            </w:r>
+            <w:r>
+              <w:rPr>
+                <w:lang w:val="en-US"/>
+              </w:rPr>
+              <w:t xml:space="preserve"> </w:t>
+            </w:r>
+            <w:proofErr w:type="spellStart"/>
+            <w:r>
+              <w:rPr>
+                <w:rFonts w:ascii="CMR12" w:hAnsi="CMR12"/>
+                <w:lang w:val="en-US"/>
+              </w:rPr>
+              <w:t>average_</w:t>
+            </w:r>
+            <w:proofErr w:type="gramStart"/>
+            <w:r>
+              <w:rPr>
+                <w:rFonts w:ascii="CMR12" w:hAnsi="CMR12"/>
+                <w:lang w:val="en-US"/>
+              </w:rPr>
+              <w:t>clustering</w:t>
+            </w:r>
+            <w:proofErr w:type="spellEnd"/>
+            <w:r>
+              <w:rPr>
+                <w:rFonts w:ascii="CMR12" w:hAnsi="CMR12"/>
+                <w:lang w:val="en-US"/>
               </w:rPr>
               <w:t>(</w:t>
             </w:r>
-            <w:proofErr w:type="gramStart"/>
+            <w:proofErr w:type="gramEnd"/>
             <w:r>
               <w:rPr>
                 <w:rFonts w:ascii="CMR12" w:hAnsi="CMR12"/>
-              </w:rPr>
-              <w:t>calculé</w:t>
-            </w:r>
-            <w:proofErr w:type="gramEnd"/>
-            <w:r>
-              <w:rPr>
-                <w:rFonts w:ascii="CMR12" w:hAnsi="CMR12"/>
-              </w:rPr>
-              <w:t xml:space="preserve"> avec </w:t>
-            </w:r>
-            <w:proofErr w:type="spellStart"/>
-            <w:r>
-              <w:rPr>
-                <w:rFonts w:ascii="CMR12" w:hAnsi="CMR12"/>
-              </w:rPr>
-              <w:t>nx</w:t>
-            </w:r>
-            <w:proofErr w:type="spellEnd"/>
-            <w:r>
-              <w:rPr>
-                <w:rFonts w:ascii="CMR12" w:hAnsi="CMR12"/>
-              </w:rPr>
-              <w:t>.</w:t>
-            </w:r>
-            <w:r>
-              <w:t xml:space="preserve"> </w:t>
-            </w:r>
-            <w:proofErr w:type="spellStart"/>
-            <w:proofErr w:type="gramStart"/>
-            <w:r>
-              <w:rPr>
-                <w:rFonts w:ascii="CMR12" w:hAnsi="CMR12"/>
-              </w:rPr>
-              <w:t>average</w:t>
-            </w:r>
-            <w:proofErr w:type="gramEnd"/>
-            <w:r>
-              <w:rPr>
-                <w:rFonts w:ascii="CMR12" w:hAnsi="CMR12"/>
-              </w:rPr>
-              <w:t>_clustering</w:t>
-            </w:r>
-            <w:proofErr w:type="spellEnd"/>
-            <w:r>
-              <w:rPr>
-                <w:rFonts w:ascii="CMR12" w:hAnsi="CMR12"/>
-              </w:rPr>
-              <w:t>())</w:t>
+                <w:lang w:val="en-US"/>
+              </w:rPr>
+              <w:t>))</w:t>
             </w:r>
           </w:p>
         </w:tc>
@@ -643,61 +657,63 @@
           <w:p>
             <w:pPr>
               <w:rPr>
+                <w:rFonts w:ascii="CMR12" w:hAnsi="CMR12" w:hint="eastAsia"/>
+                <w:lang w:val="en-US"/>
+              </w:rPr>
+            </w:pPr>
+            <w:r>
+              <w:rPr>
                 <w:rFonts w:ascii="CMR12" w:hAnsi="CMR12"/>
+                <w:lang w:val="en-US"/>
+              </w:rPr>
+              <w:t>Edge density</w:t>
+            </w:r>
+          </w:p>
+          <w:p>
+            <w:pPr>
+              <w:rPr>
+                <w:rFonts w:ascii="CMR12" w:hAnsi="CMR12" w:hint="eastAsia"/>
+                <w:lang w:val="en-US"/>
               </w:rPr>
             </w:pPr>
             <w:r>
               <w:rPr>
                 <w:rFonts w:ascii="CMR12" w:hAnsi="CMR12"/>
-              </w:rPr>
-              <w:t xml:space="preserve">Edge </w:t>
+                <w:lang w:val="en-US"/>
+              </w:rPr>
+              <w:t>(</w:t>
             </w:r>
             <w:proofErr w:type="spellStart"/>
             <w:r>
               <w:rPr>
                 <w:rFonts w:ascii="CMR12" w:hAnsi="CMR12"/>
-              </w:rPr>
-              <w:t>density</w:t>
+                <w:lang w:val="en-US"/>
+              </w:rPr>
+              <w:t>calculé</w:t>
             </w:r>
             <w:proofErr w:type="spellEnd"/>
-          </w:p>
-          <w:p>
-            <w:pPr>
+            <w:r>
               <w:rPr>
                 <w:rFonts w:ascii="CMR12" w:hAnsi="CMR12"/>
-              </w:rPr>
-            </w:pPr>
+                <w:lang w:val="en-US"/>
+              </w:rPr>
+              <w:t xml:space="preserve"> avec </w:t>
+            </w:r>
+            <w:proofErr w:type="spellStart"/>
+            <w:proofErr w:type="gramStart"/>
             <w:r>
               <w:rPr>
                 <w:rFonts w:ascii="CMR12" w:hAnsi="CMR12"/>
-              </w:rPr>
-              <w:t>(</w:t>
-            </w:r>
-            <w:proofErr w:type="gramStart"/>
+                <w:lang w:val="en-US"/>
+              </w:rPr>
+              <w:t>nx.density</w:t>
+            </w:r>
+            <w:proofErr w:type="spellEnd"/>
+            <w:proofErr w:type="gramEnd"/>
             <w:r>
               <w:rPr>
                 <w:rFonts w:ascii="CMR12" w:hAnsi="CMR12"/>
-              </w:rPr>
-              <w:t>calculé</w:t>
-            </w:r>
-            <w:proofErr w:type="gramEnd"/>
-            <w:r>
-              <w:rPr>
-                <w:rFonts w:ascii="CMR12" w:hAnsi="CMR12"/>
-              </w:rPr>
-              <w:t xml:space="preserve"> avec </w:t>
-            </w:r>
-            <w:proofErr w:type="spellStart"/>
-            <w:r>
-              <w:rPr>
-                <w:rFonts w:ascii="CMR12" w:hAnsi="CMR12"/>
-              </w:rPr>
-              <w:t>nx.density</w:t>
-            </w:r>
-            <w:proofErr w:type="spellEnd"/>
-            <w:r>
-              <w:rPr>
-                <w:rFonts w:ascii="CMR12" w:hAnsi="CMR12"/>
+                <w:lang w:val="en-US"/>
               </w:rPr>
               <w:t>())</w:t>
             </w:r>
@@ -976,6 +992,301 @@
         </w:drawing>
       </w:r>
     </w:p>
+    <w:p/>
+    <w:p>
+      <w:r>
+        <w:t>Question 3</w:t>
+      </w:r>
+    </w:p>
+    <w:p/>
+    <w:p>
+      <w:r>
+        <w:rPr>
+          <w:noProof/>
+        </w:rPr>
+        <w:lastRenderedPageBreak/>
+        <w:drawing>
+          <wp:inline distT="0" distB="0" distL="0" distR="0" wp14:anchorId="776BFDF1" wp14:editId="0C78DB65">
+            <wp:extent cx="5760720" cy="4125595"/>
+            <wp:effectExtent l="0" t="0" r="5080" b="1905"/>
+            <wp:docPr id="1" name="Image 1"/>
+            <wp:cNvGraphicFramePr>
+              <a:graphicFrameLocks xmlns:a="http://schemas.openxmlformats.org/drawingml/2006/main" noChangeAspect="1"/>
+            </wp:cNvGraphicFramePr>
+            <a:graphic xmlns:a="http://schemas.openxmlformats.org/drawingml/2006/main">
+              <a:graphicData uri="http://schemas.openxmlformats.org/drawingml/2006/picture">
+                <pic:pic xmlns:pic="http://schemas.openxmlformats.org/drawingml/2006/picture">
+                  <pic:nvPicPr>
+                    <pic:cNvPr id="1" name="Image 1"/>
+                    <pic:cNvPicPr/>
+                  </pic:nvPicPr>
+                  <pic:blipFill>
+                    <a:blip r:embed="rId11">
+                      <a:extLst>
+                        <a:ext uri="{28A0092B-C50C-407E-A947-70E740481C1C}">
+                          <a14:useLocalDpi xmlns:a14="http://schemas.microsoft.com/office/drawing/2010/main" val="0"/>
+                        </a:ext>
+                      </a:extLst>
+                    </a:blip>
+                    <a:stretch>
+                      <a:fillRect/>
+                    </a:stretch>
+                  </pic:blipFill>
+                  <pic:spPr>
+                    <a:xfrm>
+                      <a:off x="0" y="0"/>
+                      <a:ext cx="5760720" cy="4125595"/>
+                    </a:xfrm>
+                    <a:prstGeom prst="rect">
+                      <a:avLst/>
+                    </a:prstGeom>
+                  </pic:spPr>
+                </pic:pic>
+              </a:graphicData>
+            </a:graphic>
+          </wp:inline>
+        </w:drawing>
+      </w:r>
+      <w:r>
+        <w:rPr>
+          <w:noProof/>
+        </w:rPr>
+        <w:drawing>
+          <wp:inline distT="0" distB="0" distL="0" distR="0" wp14:anchorId="70A9EEAB" wp14:editId="00F96B7E">
+            <wp:extent cx="5760720" cy="4225290"/>
+            <wp:effectExtent l="0" t="0" r="5080" b="3810"/>
+            <wp:docPr id="2" name="Image 2" descr="Une image contenant graphique&#10;&#10;Description générée automatiquement"/>
+            <wp:cNvGraphicFramePr>
+              <a:graphicFrameLocks xmlns:a="http://schemas.openxmlformats.org/drawingml/2006/main" noChangeAspect="1"/>
+            </wp:cNvGraphicFramePr>
+            <a:graphic xmlns:a="http://schemas.openxmlformats.org/drawingml/2006/main">
+              <a:graphicData uri="http://schemas.openxmlformats.org/drawingml/2006/picture">
+                <pic:pic xmlns:pic="http://schemas.openxmlformats.org/drawingml/2006/picture">
+                  <pic:nvPicPr>
+                    <pic:cNvPr id="2" name="Image 2" descr="Une image contenant graphique&#10;&#10;Description générée automatiquement"/>
+                    <pic:cNvPicPr/>
+                  </pic:nvPicPr>
+                  <pic:blipFill>
+                    <a:blip r:embed="rId12">
+                      <a:extLst>
+                        <a:ext uri="{28A0092B-C50C-407E-A947-70E740481C1C}">
+                          <a14:useLocalDpi xmlns:a14="http://schemas.microsoft.com/office/drawing/2010/main" val="0"/>
+                        </a:ext>
+                      </a:extLst>
+                    </a:blip>
+                    <a:stretch>
+                      <a:fillRect/>
+                    </a:stretch>
+                  </pic:blipFill>
+                  <pic:spPr>
+                    <a:xfrm>
+                      <a:off x="0" y="0"/>
+                      <a:ext cx="5760720" cy="4225290"/>
+                    </a:xfrm>
+                    <a:prstGeom prst="rect">
+                      <a:avLst/>
+                    </a:prstGeom>
+                  </pic:spPr>
+                </pic:pic>
+              </a:graphicData>
+            </a:graphic>
+          </wp:inline>
+        </w:drawing>
+      </w:r>
+    </w:p>
+    <w:p>
+      <w:r>
+        <w:rPr>
+          <w:noProof/>
+        </w:rPr>
+        <w:lastRenderedPageBreak/>
+        <w:drawing>
+          <wp:inline distT="0" distB="0" distL="0" distR="0" wp14:anchorId="1B1D951B" wp14:editId="40A855A7">
+            <wp:extent cx="5760720" cy="4289425"/>
+            <wp:effectExtent l="0" t="0" r="5080" b="3175"/>
+            <wp:docPr id="4" name="Image 4"/>
+            <wp:cNvGraphicFramePr>
+              <a:graphicFrameLocks xmlns:a="http://schemas.openxmlformats.org/drawingml/2006/main" noChangeAspect="1"/>
+            </wp:cNvGraphicFramePr>
+            <a:graphic xmlns:a="http://schemas.openxmlformats.org/drawingml/2006/main">
+              <a:graphicData uri="http://schemas.openxmlformats.org/drawingml/2006/picture">
+                <pic:pic xmlns:pic="http://schemas.openxmlformats.org/drawingml/2006/picture">
+                  <pic:nvPicPr>
+                    <pic:cNvPr id="4" name="Image 4"/>
+                    <pic:cNvPicPr/>
+                  </pic:nvPicPr>
+                  <pic:blipFill>
+                    <a:blip r:embed="rId13">
+                      <a:extLst>
+                        <a:ext uri="{28A0092B-C50C-407E-A947-70E740481C1C}">
+                          <a14:useLocalDpi xmlns:a14="http://schemas.microsoft.com/office/drawing/2010/main" val="0"/>
+                        </a:ext>
+                      </a:extLst>
+                    </a:blip>
+                    <a:stretch>
+                      <a:fillRect/>
+                    </a:stretch>
+                  </pic:blipFill>
+                  <pic:spPr>
+                    <a:xfrm>
+                      <a:off x="0" y="0"/>
+                      <a:ext cx="5760720" cy="4289425"/>
+                    </a:xfrm>
+                    <a:prstGeom prst="rect">
+                      <a:avLst/>
+                    </a:prstGeom>
+                  </pic:spPr>
+                </pic:pic>
+              </a:graphicData>
+            </a:graphic>
+          </wp:inline>
+        </w:drawing>
+      </w:r>
+    </w:p>
+    <w:p>
+      <w:r>
+        <w:rPr>
+          <w:noProof/>
+        </w:rPr>
+        <w:lastRenderedPageBreak/>
+        <w:drawing>
+          <wp:inline distT="0" distB="0" distL="0" distR="0" wp14:anchorId="4AE233D2" wp14:editId="34073858">
+            <wp:extent cx="5760720" cy="4392930"/>
+            <wp:effectExtent l="0" t="0" r="5080" b="1270"/>
+            <wp:docPr id="3" name="Image 3"/>
+            <wp:cNvGraphicFramePr>
+              <a:graphicFrameLocks xmlns:a="http://schemas.openxmlformats.org/drawingml/2006/main" noChangeAspect="1"/>
+            </wp:cNvGraphicFramePr>
+            <a:graphic xmlns:a="http://schemas.openxmlformats.org/drawingml/2006/main">
+              <a:graphicData uri="http://schemas.openxmlformats.org/drawingml/2006/picture">
+                <pic:pic xmlns:pic="http://schemas.openxmlformats.org/drawingml/2006/picture">
+                  <pic:nvPicPr>
+                    <pic:cNvPr id="3" name="Image 3"/>
+                    <pic:cNvPicPr/>
+                  </pic:nvPicPr>
+                  <pic:blipFill>
+                    <a:blip r:embed="rId14">
+                      <a:extLst>
+                        <a:ext uri="{28A0092B-C50C-407E-A947-70E740481C1C}">
+                          <a14:useLocalDpi xmlns:a14="http://schemas.microsoft.com/office/drawing/2010/main" val="0"/>
+                        </a:ext>
+                      </a:extLst>
+                    </a:blip>
+                    <a:stretch>
+                      <a:fillRect/>
+                    </a:stretch>
+                  </pic:blipFill>
+                  <pic:spPr>
+                    <a:xfrm>
+                      <a:off x="0" y="0"/>
+                      <a:ext cx="5760720" cy="4392930"/>
+                    </a:xfrm>
+                    <a:prstGeom prst="rect">
+                      <a:avLst/>
+                    </a:prstGeom>
+                  </pic:spPr>
+                </pic:pic>
+              </a:graphicData>
+            </a:graphic>
+          </wp:inline>
+        </w:drawing>
+      </w:r>
+      <w:r>
+        <w:rPr>
+          <w:noProof/>
+        </w:rPr>
+        <w:drawing>
+          <wp:inline distT="0" distB="0" distL="0" distR="0" wp14:anchorId="27CA105B" wp14:editId="20068E0C">
+            <wp:extent cx="5760720" cy="4339590"/>
+            <wp:effectExtent l="0" t="0" r="5080" b="3810"/>
+            <wp:docPr id="5" name="Image 5" descr="Une image contenant graphique&#10;&#10;Description générée automatiquement"/>
+            <wp:cNvGraphicFramePr>
+              <a:graphicFrameLocks xmlns:a="http://schemas.openxmlformats.org/drawingml/2006/main" noChangeAspect="1"/>
+            </wp:cNvGraphicFramePr>
+            <a:graphic xmlns:a="http://schemas.openxmlformats.org/drawingml/2006/main">
+              <a:graphicData uri="http://schemas.openxmlformats.org/drawingml/2006/picture">
+                <pic:pic xmlns:pic="http://schemas.openxmlformats.org/drawingml/2006/picture">
+                  <pic:nvPicPr>
+                    <pic:cNvPr id="5" name="Image 5" descr="Une image contenant graphique&#10;&#10;Description générée automatiquement"/>
+                    <pic:cNvPicPr/>
+                  </pic:nvPicPr>
+                  <pic:blipFill>
+                    <a:blip r:embed="rId15">
+                      <a:extLst>
+                        <a:ext uri="{28A0092B-C50C-407E-A947-70E740481C1C}">
+                          <a14:useLocalDpi xmlns:a14="http://schemas.microsoft.com/office/drawing/2010/main" val="0"/>
+                        </a:ext>
+                      </a:extLst>
+                    </a:blip>
+                    <a:stretch>
+                      <a:fillRect/>
+                    </a:stretch>
+                  </pic:blipFill>
+                  <pic:spPr>
+                    <a:xfrm>
+                      <a:off x="0" y="0"/>
+                      <a:ext cx="5760720" cy="4339590"/>
+                    </a:xfrm>
+                    <a:prstGeom prst="rect">
+                      <a:avLst/>
+                    </a:prstGeom>
+                  </pic:spPr>
+                </pic:pic>
+              </a:graphicData>
+            </a:graphic>
+          </wp:inline>
+        </w:drawing>
+      </w:r>
+      <w:r>
+        <w:rPr>
+          <w:noProof/>
+        </w:rPr>
+        <w:lastRenderedPageBreak/>
+        <w:drawing>
+          <wp:inline distT="0" distB="0" distL="0" distR="0" wp14:anchorId="6DC4B100" wp14:editId="5E6293DD">
+            <wp:extent cx="5760720" cy="4257675"/>
+            <wp:effectExtent l="0" t="0" r="5080" b="0"/>
+            <wp:docPr id="9" name="Image 9" descr="Une image contenant graphique&#10;&#10;Description générée automatiquement"/>
+            <wp:cNvGraphicFramePr>
+              <a:graphicFrameLocks xmlns:a="http://schemas.openxmlformats.org/drawingml/2006/main" noChangeAspect="1"/>
+            </wp:cNvGraphicFramePr>
+            <a:graphic xmlns:a="http://schemas.openxmlformats.org/drawingml/2006/main">
+              <a:graphicData uri="http://schemas.openxmlformats.org/drawingml/2006/picture">
+                <pic:pic xmlns:pic="http://schemas.openxmlformats.org/drawingml/2006/picture">
+                  <pic:nvPicPr>
+                    <pic:cNvPr id="9" name="Image 9" descr="Une image contenant graphique&#10;&#10;Description générée automatiquement"/>
+                    <pic:cNvPicPr/>
+                  </pic:nvPicPr>
+                  <pic:blipFill>
+                    <a:blip r:embed="rId16">
+                      <a:extLst>
+                        <a:ext uri="{28A0092B-C50C-407E-A947-70E740481C1C}">
+                          <a14:useLocalDpi xmlns:a14="http://schemas.microsoft.com/office/drawing/2010/main" val="0"/>
+                        </a:ext>
+                      </a:extLst>
+                    </a:blip>
+                    <a:stretch>
+                      <a:fillRect/>
+                    </a:stretch>
+                  </pic:blipFill>
+                  <pic:spPr>
+                    <a:xfrm>
+                      <a:off x="0" y="0"/>
+                      <a:ext cx="5760720" cy="4257675"/>
+                    </a:xfrm>
+                    <a:prstGeom prst="rect">
+                      <a:avLst/>
+                    </a:prstGeom>
+                  </pic:spPr>
+                </pic:pic>
+              </a:graphicData>
+            </a:graphic>
+          </wp:inline>
+        </w:drawing>
+      </w:r>
+    </w:p>
+    <w:p/>
+    <w:p/>
     <w:sectPr>
       <w:pgSz w:w="11906" w:h="16838"/>
       <w:pgMar w:top="1417" w:right="1417" w:bottom="1417" w:left="1417" w:header="708" w:footer="708" w:gutter="0"/>

</xml_diff>

<commit_message>
ajout des analyses pour les questions 1,2,3
</commit_message>
<xml_diff>
--- a/Compte Rendu devoir.docx
+++ b/Compte Rendu devoir.docx
@@ -3,6 +3,9 @@
 <w:document xmlns:wpc="http://schemas.microsoft.com/office/word/2010/wordprocessingCanvas" xmlns:cx="http://schemas.microsoft.com/office/drawing/2014/chartex" xmlns:cx1="http://schemas.microsoft.com/office/drawing/2015/9/8/chartex" xmlns:cx2="http://schemas.microsoft.com/office/drawing/2015/10/21/chartex" xmlns:cx3="http://schemas.microsoft.com/office/drawing/2016/5/9/chartex" xmlns:cx4="http://schemas.microsoft.com/office/drawing/2016/5/10/chartex" xmlns:cx5="http://schemas.microsoft.com/office/drawing/2016/5/11/chartex" xmlns:cx6="http://schemas.microsoft.com/office/drawing/2016/5/12/chartex" xmlns:cx7="http://schemas.microsoft.com/office/drawing/2016/5/13/chartex" xmlns:cx8="http://schemas.microsoft.com/office/drawing/2016/5/14/chartex" xmlns:mc="http://schemas.openxmlformats.org/markup-compatibility/2006" xmlns:aink="http://schemas.microsoft.com/office/drawing/2016/ink" xmlns:am3d="http://schemas.microsoft.com/office/drawing/2017/model3d" xmlns:o="urn:schemas-microsoft-com:office:office" xmlns:oel="http://schemas.microsoft.com/office/2019/extlst" xmlns:r="http://schemas.openxmlformats.org/officeDocument/2006/relationships" xmlns:m="http://schemas.openxmlformats.org/officeDocument/2006/math" xmlns:v="urn:schemas-microsoft-com:vml" xmlns:wp14="http://schemas.microsoft.com/office/word/2010/wordprocessingDrawing" xmlns:wp="http://schemas.openxmlformats.org/drawingml/2006/wordprocessingDrawing" xmlns:w10="urn:schemas-microsoft-com:office:word" xmlns:w="http://schemas.openxmlformats.org/wordprocessingml/2006/main" xmlns:w14="http://schemas.microsoft.com/office/word/2010/wordml" xmlns:w15="http://schemas.microsoft.com/office/word/2012/wordml" xmlns:w16cex="http://schemas.microsoft.com/office/word/2018/wordml/cex" xmlns:w16cid="http://schemas.microsoft.com/office/word/2016/wordml/cid" xmlns:w16="http://schemas.microsoft.com/office/word/2018/wordml" xmlns:w16du="http://schemas.microsoft.com/office/word/2023/wordml/word16du" xmlns:w16sdtdh="http://schemas.microsoft.com/office/word/2020/wordml/sdtdatahash" xmlns:w16se="http://schemas.microsoft.com/office/word/2015/wordml/symex" xmlns:wpg="http://schemas.microsoft.com/office/word/2010/wordprocessingGroup" xmlns:wpi="http://schemas.microsoft.com/office/word/2010/wordprocessingInk" xmlns:wne="http://schemas.microsoft.com/office/word/2006/wordml" xmlns:wps="http://schemas.microsoft.com/office/word/2010/wordprocessingShape" mc:Ignorable="w14 w15 w16se w16cid w16 w16cex w16sdtdh wp14">
   <w:body>
     <w:p>
+      <w:pPr>
+        <w:pStyle w:val="Titre2"/>
+      </w:pPr>
       <w:r>
         <w:t>Question 2.a</w:t>
       </w:r>
@@ -159,9 +162,47 @@
       </w:r>
     </w:p>
     <w:p/>
+    <w:p>
+      <w:r>
+        <w:tab/>
+      </w:r>
+      <w:r>
+        <w:t xml:space="preserve">Caltech et le MIT ont à peu près une distribution des degrés en loi de puissance. Johns Hopkins quand lui a une distribution des degrés en loi de puissance de 0 à 500 mais connait quand même </w:t>
+      </w:r>
+      <w:r>
+        <w:t>une probabilité non nulle</w:t>
+      </w:r>
+      <w:r>
+        <w:t xml:space="preserve"> mais extrêmement faible d’avoir 800 degrés sur un des nœuds.</w:t>
+      </w:r>
+      <w:r>
+        <w:t xml:space="preserve"> Ces distributions correspondent à des graphes</w:t>
+      </w:r>
+      <w:r>
+        <w:t xml:space="preserve"> qu’on retrouve habituellement avec une structure hiérarchique.</w:t>
+      </w:r>
+    </w:p>
     <w:p/>
-    <w:p>
-      <w:r>
+    <w:p/>
+    <w:p>
+      <w:pPr>
+        <w:rPr>
+          <w:rFonts w:asciiTheme="majorHAnsi" w:eastAsiaTheme="majorEastAsia" w:hAnsiTheme="majorHAnsi" w:cstheme="majorBidi"/>
+          <w:color w:val="2F5496" w:themeColor="accent1" w:themeShade="BF"/>
+          <w:sz w:val="26"/>
+          <w:szCs w:val="26"/>
+        </w:rPr>
+      </w:pPr>
+      <w:r>
+        <w:br w:type="page"/>
+      </w:r>
+    </w:p>
+    <w:p>
+      <w:pPr>
+        <w:pStyle w:val="Titre2"/>
+      </w:pPr>
+      <w:r>
+        <w:lastRenderedPageBreak/>
         <w:t>Question 2.b</w:t>
       </w:r>
     </w:p>
@@ -850,14 +891,53 @@
         </w:tc>
       </w:tr>
     </w:tbl>
+    <w:p/>
+    <w:p>
+      <w:r>
+        <w:t xml:space="preserve">Ayant des densités de connections inférieures à 5%, on peut considérer ses graphes comme étant éparses. Cependant on peut noter que Caltech l’est moins que MIT et Johns Hopkins, et qu’il a plus de clusters dans son graphe que dans les deux autres. </w:t>
+      </w:r>
+      <w:r>
+        <w:t>On peut cependant noter que ce sont des graphes avec des degrés de clustering assez élevé mais qu’on pourrait justifier par le fait que ce sont des universités et que les gens ont une chance élevée de connaitre beaucoup de gens au sein de l’université. Néanmoins, on peut quand même noter que la différence entre Caltech et, MIT et Johns Hopkins,</w:t>
+      </w:r>
+      <w:r>
+        <w:t xml:space="preserve"> </w:t>
+      </w:r>
+      <w:r>
+        <w:t>semble</w:t>
+      </w:r>
+      <w:r>
+        <w:t xml:space="preserve"> assez cohérente</w:t>
+      </w:r>
+      <w:r>
+        <w:t xml:space="preserve"> </w:t>
+      </w:r>
+      <w:r>
+        <w:t>car plus un graphe a de nœuds, plus il est difficile d’être ‘proche’ des autres nœuds.</w:t>
+      </w:r>
+    </w:p>
+    <w:p/>
+    <w:p>
+      <w:r>
+        <w:br w:type="page"/>
+      </w:r>
+    </w:p>
+    <w:p>
+      <w:pPr>
+        <w:pStyle w:val="Titre2"/>
+      </w:pPr>
+      <w:r>
+        <w:lastRenderedPageBreak/>
+        <w:t>Question 2.c</w:t>
+      </w:r>
+    </w:p>
+    <w:p/>
     <w:p>
       <w:r>
         <w:rPr>
           <w:noProof/>
         </w:rPr>
-        <w:lastRenderedPageBreak/>
         <w:drawing>
-          <wp:inline distT="0" distB="0" distL="0" distR="0" wp14:anchorId="53971B9B" wp14:editId="6DBE4FCD">
+          <wp:inline distT="0" distB="0" distL="0" distR="0" wp14:anchorId="71363E69" wp14:editId="23BCB9F8">
             <wp:extent cx="5760720" cy="4138295"/>
             <wp:effectExtent l="0" t="0" r="5080" b="1905"/>
             <wp:docPr id="12" name="Image 12" descr="Une image contenant graphique&#10;&#10;Description générée automatiquement"/>
@@ -898,12 +978,14 @@
           </wp:inline>
         </w:drawing>
       </w:r>
+    </w:p>
+    <w:p>
       <w:r>
         <w:rPr>
           <w:noProof/>
         </w:rPr>
         <w:drawing>
-          <wp:inline distT="0" distB="0" distL="0" distR="0" wp14:anchorId="34C81D03" wp14:editId="0A43395D">
+          <wp:inline distT="0" distB="0" distL="0" distR="0" wp14:anchorId="40AC1205" wp14:editId="4AAD2DE2">
             <wp:extent cx="5760720" cy="4243070"/>
             <wp:effectExtent l="0" t="0" r="5080" b="0"/>
             <wp:docPr id="13" name="Image 13" descr="Une image contenant graphique&#10;&#10;Description générée automatiquement"/>
@@ -944,6 +1026,8 @@
           </wp:inline>
         </w:drawing>
       </w:r>
+    </w:p>
+    <w:p>
       <w:r>
         <w:rPr>
           <w:noProof/>
@@ -995,6 +1079,30 @@
     <w:p/>
     <w:p>
       <w:r>
+        <w:t xml:space="preserve">Les graphiques ci-dessus permettent de renforcer l’idée que pour Caltech, étant une université plus petite, les personnes ont plus de chance de former des </w:t>
+      </w:r>
+      <w:r>
+        <w:t>plus gros clusters que dans le cas du MIT ou de Johns Hopkins ayant plus de personnes au sein de ces universités.</w:t>
+      </w:r>
+    </w:p>
+    <w:p/>
+    <w:p>
+      <w:r>
+        <w:t>On peut cependant considérer que les trois universités ont des réseaux assez similaires car l’allure et les valeurs des graphes et des calculs précédents le sont.</w:t>
+      </w:r>
+    </w:p>
+    <w:p/>
+    <w:p>
+      <w:r>
+        <w:br w:type="page"/>
+      </w:r>
+    </w:p>
+    <w:p>
+      <w:pPr>
+        <w:pStyle w:val="Titre2"/>
+      </w:pPr>
+      <w:r>
+        <w:lastRenderedPageBreak/>
         <w:t>Question 3</w:t>
       </w:r>
     </w:p>
@@ -1004,7 +1112,6 @@
         <w:rPr>
           <w:noProof/>
         </w:rPr>
-        <w:lastRenderedPageBreak/>
         <w:drawing>
           <wp:inline distT="0" distB="0" distL="0" distR="0" wp14:anchorId="776BFDF1" wp14:editId="0C78DB65">
             <wp:extent cx="5760720" cy="4125595"/>
@@ -1095,16 +1202,25 @@
       </w:r>
     </w:p>
     <w:p>
+      <w:pPr>
+        <w:ind w:firstLine="708"/>
+      </w:pPr>
+      <w:r>
+        <w:lastRenderedPageBreak/>
+        <w:t>On observe une assortativité moyenne autour de 30% avec aucun point en dessous de la ligne de non-assortativité, ce qui signifie que les gens ont tendance à avoir des liens avec des personnes du même statut, ce qui semble logique.</w:t>
+      </w:r>
+    </w:p>
+    <w:p>
       <w:r>
         <w:rPr>
           <w:noProof/>
         </w:rPr>
         <w:lastRenderedPageBreak/>
         <w:drawing>
-          <wp:inline distT="0" distB="0" distL="0" distR="0" wp14:anchorId="1B1D951B" wp14:editId="40A855A7">
+          <wp:inline distT="0" distB="0" distL="0" distR="0" wp14:anchorId="466085FA" wp14:editId="772487F5">
             <wp:extent cx="5760720" cy="4289425"/>
             <wp:effectExtent l="0" t="0" r="5080" b="3175"/>
-            <wp:docPr id="4" name="Image 4"/>
+            <wp:docPr id="4" name="Image 4" descr="Une image contenant graphique&#10;&#10;Description générée automatiquement"/>
             <wp:cNvGraphicFramePr>
               <a:graphicFrameLocks xmlns:a="http://schemas.openxmlformats.org/drawingml/2006/main" noChangeAspect="1"/>
             </wp:cNvGraphicFramePr>
@@ -1112,7 +1228,7 @@
               <a:graphicData uri="http://schemas.openxmlformats.org/drawingml/2006/picture">
                 <pic:pic xmlns:pic="http://schemas.openxmlformats.org/drawingml/2006/picture">
                   <pic:nvPicPr>
-                    <pic:cNvPr id="4" name="Image 4"/>
+                    <pic:cNvPr id="4" name="Image 4" descr="Une image contenant graphique&#10;&#10;Description générée automatiquement"/>
                     <pic:cNvPicPr/>
                   </pic:nvPicPr>
                   <pic:blipFill>
@@ -1142,18 +1258,15 @@
           </wp:inline>
         </w:drawing>
       </w:r>
-    </w:p>
-    <w:p>
       <w:r>
         <w:rPr>
           <w:noProof/>
         </w:rPr>
-        <w:lastRenderedPageBreak/>
         <w:drawing>
-          <wp:inline distT="0" distB="0" distL="0" distR="0" wp14:anchorId="4AE233D2" wp14:editId="34073858">
-            <wp:extent cx="5760720" cy="4392930"/>
-            <wp:effectExtent l="0" t="0" r="5080" b="1270"/>
-            <wp:docPr id="3" name="Image 3"/>
+          <wp:inline distT="0" distB="0" distL="0" distR="0" wp14:anchorId="2C34A1E1" wp14:editId="7A32F21A">
+            <wp:extent cx="5453350" cy="4158540"/>
+            <wp:effectExtent l="0" t="0" r="0" b="0"/>
+            <wp:docPr id="3" name="Image 3" descr="Une image contenant graphique&#10;&#10;Description générée automatiquement"/>
             <wp:cNvGraphicFramePr>
               <a:graphicFrameLocks xmlns:a="http://schemas.openxmlformats.org/drawingml/2006/main" noChangeAspect="1"/>
             </wp:cNvGraphicFramePr>
@@ -1161,7 +1274,7 @@
               <a:graphicData uri="http://schemas.openxmlformats.org/drawingml/2006/picture">
                 <pic:pic xmlns:pic="http://schemas.openxmlformats.org/drawingml/2006/picture">
                   <pic:nvPicPr>
-                    <pic:cNvPr id="3" name="Image 3"/>
+                    <pic:cNvPr id="3" name="Image 3" descr="Une image contenant graphique&#10;&#10;Description générée automatiquement"/>
                     <pic:cNvPicPr/>
                   </pic:nvPicPr>
                   <pic:blipFill>
@@ -1179,7 +1292,7 @@
                   <pic:spPr>
                     <a:xfrm>
                       <a:off x="0" y="0"/>
-                      <a:ext cx="5760720" cy="4392930"/>
+                      <a:ext cx="5459350" cy="4163116"/>
                     </a:xfrm>
                     <a:prstGeom prst="rect">
                       <a:avLst/>
@@ -1191,10 +1304,26 @@
           </wp:inline>
         </w:drawing>
       </w:r>
+    </w:p>
+    <w:p>
+      <w:r>
+        <w:t xml:space="preserve">L’assortativité moyenne pour Major est beaucoup plus faible que </w:t>
+      </w:r>
+      <w:r>
+        <w:t xml:space="preserve">celle du Statut, sa valeur moyenne se situe autour de 4%, on note qu’il n’y a pas de valeur en dessous de la ligne de </w:t>
+      </w:r>
+      <w:r>
+        <w:lastRenderedPageBreak/>
+        <w:t>non-assortativité. Ces résultats paraissent logiques dans le sens où tout le monde n’en a pas forcément.</w:t>
+      </w:r>
+    </w:p>
+    <w:p/>
+    <w:p>
       <w:r>
         <w:rPr>
           <w:noProof/>
         </w:rPr>
+        <w:lastRenderedPageBreak/>
         <w:drawing>
           <wp:inline distT="0" distB="0" distL="0" distR="0" wp14:anchorId="27CA105B" wp14:editId="20068E0C">
             <wp:extent cx="5760720" cy="4339590"/>
@@ -1241,7 +1370,6 @@
         <w:rPr>
           <w:noProof/>
         </w:rPr>
-        <w:lastRenderedPageBreak/>
         <w:drawing>
           <wp:inline distT="0" distB="0" distL="0" distR="0" wp14:anchorId="6DC4B100" wp14:editId="5E6293DD">
             <wp:extent cx="5760720" cy="4257675"/>
@@ -1285,6 +1413,39 @@
         </w:drawing>
       </w:r>
     </w:p>
+    <w:p>
+      <w:r>
+        <w:lastRenderedPageBreak/>
+        <w:t>Pour les dortoirs, on observe une assortativité moyenne de 15% et avec un pourcentage faible pour les assortativités plus haute ce qui pourrait paraitre logique dans le sens où beaucoup de personnes vivent dans les dortoirs au sein de l’université.</w:t>
+      </w:r>
+    </w:p>
+    <w:p/>
+    <w:p/>
+    <w:p>
+      <w:r>
+        <w:t xml:space="preserve">Les attributs Statut, majeurs et dortoirs influencent </w:t>
+      </w:r>
+      <w:proofErr w:type="gramStart"/>
+      <w:r>
+        <w:t>les liens établies</w:t>
+      </w:r>
+      <w:proofErr w:type="gramEnd"/>
+      <w:r>
+        <w:t xml:space="preserve"> entre les personnes ce qui peut paraitre logique au sein d’une université, où les personnes créent des liens avec d’autre personnes qui sont physiquement proche, dans le sens où pour le statut, les personnes du mêmes statut sont assez groupés.</w:t>
+      </w:r>
+    </w:p>
+    <w:p>
+      <w:r>
+        <w:br w:type="page"/>
+      </w:r>
+    </w:p>
+    <w:p>
+      <w:r>
+        <w:lastRenderedPageBreak/>
+        <w:t>Question 4</w:t>
+      </w:r>
+    </w:p>
+    <w:p/>
     <w:p/>
     <w:p/>
     <w:sectPr>
@@ -1813,6 +1974,28 @@
     <w:name w:val="Normal"/>
     <w:qFormat/>
   </w:style>
+  <w:style w:type="paragraph" w:styleId="Titre2">
+    <w:name w:val="heading 2"/>
+    <w:basedOn w:val="Normal"/>
+    <w:next w:val="Normal"/>
+    <w:link w:val="Titre2Car"/>
+    <w:uiPriority w:val="9"/>
+    <w:unhideWhenUsed/>
+    <w:qFormat/>
+    <w:rsid w:val="00BF4EF1"/>
+    <w:pPr>
+      <w:keepNext/>
+      <w:keepLines/>
+      <w:spacing w:before="40"/>
+      <w:outlineLvl w:val="1"/>
+    </w:pPr>
+    <w:rPr>
+      <w:rFonts w:asciiTheme="majorHAnsi" w:eastAsiaTheme="majorEastAsia" w:hAnsiTheme="majorHAnsi" w:cstheme="majorBidi"/>
+      <w:color w:val="2F5496" w:themeColor="accent1" w:themeShade="BF"/>
+      <w:sz w:val="26"/>
+      <w:szCs w:val="26"/>
+    </w:rPr>
+  </w:style>
   <w:style w:type="character" w:default="1" w:styleId="Policepardfaut">
     <w:name w:val="Default Paragraph Font"/>
     <w:uiPriority w:val="1"/>
@@ -1912,6 +2095,19 @@
       <w:rFonts w:ascii="Courier New" w:eastAsia="Times New Roman" w:hAnsi="Courier New" w:cs="Courier New"/>
       <w:sz w:val="20"/>
       <w:szCs w:val="20"/>
+    </w:rPr>
+  </w:style>
+  <w:style w:type="character" w:customStyle="1" w:styleId="Titre2Car">
+    <w:name w:val="Titre 2 Car"/>
+    <w:basedOn w:val="Policepardfaut"/>
+    <w:link w:val="Titre2"/>
+    <w:uiPriority w:val="9"/>
+    <w:rsid w:val="00BF4EF1"/>
+    <w:rPr>
+      <w:rFonts w:asciiTheme="majorHAnsi" w:eastAsiaTheme="majorEastAsia" w:hAnsiTheme="majorHAnsi" w:cstheme="majorBidi"/>
+      <w:color w:val="2F5496" w:themeColor="accent1" w:themeShade="BF"/>
+      <w:sz w:val="26"/>
+      <w:szCs w:val="26"/>
     </w:rPr>
   </w:style>
 </w:styles>

</xml_diff>

<commit_message>
Ajout de la réponse à la question 4
</commit_message>
<xml_diff>
--- a/Compte Rendu devoir.docx
+++ b/Compte Rendu devoir.docx
@@ -1446,8 +1446,66 @@
       </w:r>
     </w:p>
     <w:p/>
+    <w:p>
+      <w:r>
+        <w:t xml:space="preserve">Les valeurs de précision, </w:t>
+      </w:r>
+      <w:proofErr w:type="spellStart"/>
+      <w:r>
+        <w:t>topk</w:t>
+      </w:r>
+      <w:proofErr w:type="spellEnd"/>
+      <w:r>
+        <w:t xml:space="preserve"> et </w:t>
+      </w:r>
+      <w:proofErr w:type="spellStart"/>
+      <w:r>
+        <w:t>recall</w:t>
+      </w:r>
+      <w:proofErr w:type="spellEnd"/>
+      <w:r>
+        <w:t xml:space="preserve"> de Caltech et Hamilton sont dans le fichier Excel Question 4. Elles ont été extraites des dictionnaires créés dans le </w:t>
+      </w:r>
+      <w:proofErr w:type="spellStart"/>
+      <w:r>
+        <w:t>jupyter</w:t>
+      </w:r>
+      <w:proofErr w:type="spellEnd"/>
+      <w:r>
+        <w:t xml:space="preserve"> notebook.</w:t>
+      </w:r>
+    </w:p>
     <w:p/>
+    <w:p>
+      <w:r>
+        <w:t>De manière générale, on note que pour n’importe quel k entre 50 et 400, plus on retire une fraction importante plus les trois critères augments. Ce qui est logique car plus on enlève de lien, plus la chance qu’il est une intersection est élevée.</w:t>
+      </w:r>
+    </w:p>
     <w:p/>
+    <w:p>
+      <w:r>
+        <w:t xml:space="preserve">De manière générale aussi, le prédicteur </w:t>
+      </w:r>
+      <w:proofErr w:type="spellStart"/>
+      <w:r>
+        <w:t>Adamic</w:t>
+      </w:r>
+      <w:proofErr w:type="spellEnd"/>
+      <w:r>
+        <w:t xml:space="preserve">, Adar </w:t>
+      </w:r>
+      <w:r>
+        <w:t>et Common Neighbors on des résultats assez similaires, bien qu’</w:t>
+      </w:r>
+      <w:proofErr w:type="spellStart"/>
+      <w:r>
+        <w:t>Adamic</w:t>
+      </w:r>
+      <w:proofErr w:type="spellEnd"/>
+      <w:r>
+        <w:t xml:space="preserve"> Adar soit un peu plus précis. On note cependant que Jaccard est plus performant pour k = 400 et fraction = 0.2.</w:t>
+      </w:r>
+    </w:p>
     <w:sectPr>
       <w:pgSz w:w="11906" w:h="16838"/>
       <w:pgMar w:top="1417" w:right="1417" w:bottom="1417" w:left="1417" w:header="708" w:footer="708" w:gutter="0"/>

</xml_diff>